<commit_message>
On peut mtn ajouter des articles qui sont lister sur plusieurs page et on peut voir leur détail en cliquant dessus.
</commit_message>
<xml_diff>
--- a/P_Appro2-JournaldesDiffiultés-OmarEgalAhmed.docx
+++ b/P_Appro2-JournaldesDiffiultés-OmarEgalAhmed.docx
@@ -226,7 +226,9 @@
                   <w:tab w:val="right" w:leader="dot" w:pos="9062"/>
                 </w:tabs>
                 <w:rPr>
+                  <w:rFonts w:eastAsiaTheme="minorEastAsia"/>
                   <w:noProof/>
+                  <w:lang w:eastAsia="fr-CH"/>
                 </w:rPr>
               </w:pPr>
               <w:r>
@@ -238,7 +240,7 @@
               <w:r>
                 <w:fldChar w:fldCharType="separate"/>
               </w:r>
-              <w:hyperlink w:anchor="_Toc193459967" w:history="1">
+              <w:hyperlink w:anchor="_Toc194071830" w:history="1">
                 <w:r>
                   <w:rPr>
                     <w:rStyle w:val="Lienhypertexte"/>
@@ -265,7 +267,7 @@
                     <w:noProof/>
                     <w:webHidden/>
                   </w:rPr>
-                  <w:instrText xml:space="preserve"> PAGEREF _Toc193459967 \h </w:instrText>
+                  <w:instrText xml:space="preserve"> PAGEREF _Toc194071830 \h </w:instrText>
                 </w:r>
                 <w:r>
                   <w:rPr>
@@ -303,16 +305,18 @@
                   <w:tab w:val="right" w:leader="dot" w:pos="9062"/>
                 </w:tabs>
                 <w:rPr>
+                  <w:rFonts w:eastAsiaTheme="minorEastAsia"/>
                   <w:noProof/>
+                  <w:lang w:eastAsia="fr-CH"/>
                 </w:rPr>
               </w:pPr>
-              <w:hyperlink w:anchor="_Toc193459968" w:history="1">
+              <w:hyperlink w:anchor="_Toc194071831" w:history="1">
                 <w:r>
                   <w:rPr>
                     <w:rStyle w:val="Lienhypertexte"/>
                     <w:noProof/>
                   </w:rPr>
-                  <w:t>Semaine du 17 au 21 avril :</w:t>
+                  <w:t>Semaine du 17 au 21 Mars</w:t>
                 </w:r>
                 <w:r>
                   <w:rPr>
@@ -333,7 +337,7 @@
                     <w:noProof/>
                     <w:webHidden/>
                   </w:rPr>
-                  <w:instrText xml:space="preserve"> PAGEREF _Toc193459968 \h </w:instrText>
+                  <w:instrText xml:space="preserve"> PAGEREF _Toc194071831 \h </w:instrText>
                 </w:r>
                 <w:r>
                   <w:rPr>
@@ -371,10 +375,12 @@
                   <w:tab w:val="right" w:leader="dot" w:pos="9062"/>
                 </w:tabs>
                 <w:rPr>
+                  <w:rFonts w:eastAsiaTheme="minorEastAsia"/>
                   <w:noProof/>
+                  <w:lang w:eastAsia="fr-CH"/>
                 </w:rPr>
               </w:pPr>
-              <w:hyperlink w:anchor="_Toc193459969" w:history="1">
+              <w:hyperlink w:anchor="_Toc194071832" w:history="1">
                 <w:r>
                   <w:rPr>
                     <w:rStyle w:val="Lienhypertexte"/>
@@ -401,7 +407,7 @@
                     <w:noProof/>
                     <w:webHidden/>
                   </w:rPr>
-                  <w:instrText xml:space="preserve"> PAGEREF _Toc193459969 \h </w:instrText>
+                  <w:instrText xml:space="preserve"> PAGEREF _Toc194071832 \h </w:instrText>
                 </w:r>
                 <w:r>
                   <w:rPr>
@@ -439,10 +445,12 @@
                   <w:tab w:val="right" w:leader="dot" w:pos="9062"/>
                 </w:tabs>
                 <w:rPr>
+                  <w:rFonts w:eastAsiaTheme="minorEastAsia"/>
                   <w:noProof/>
+                  <w:lang w:eastAsia="fr-CH"/>
                 </w:rPr>
               </w:pPr>
-              <w:hyperlink w:anchor="_Toc193459970" w:history="1">
+              <w:hyperlink w:anchor="_Toc194071833" w:history="1">
                 <w:r>
                   <w:rPr>
                     <w:rStyle w:val="Lienhypertexte"/>
@@ -469,7 +477,7 @@
                     <w:noProof/>
                     <w:webHidden/>
                   </w:rPr>
-                  <w:instrText xml:space="preserve"> PAGEREF _Toc193459970 \h </w:instrText>
+                  <w:instrText xml:space="preserve"> PAGEREF _Toc194071833 \h </w:instrText>
                 </w:r>
                 <w:r>
                   <w:rPr>
@@ -507,10 +515,12 @@
                   <w:tab w:val="right" w:leader="dot" w:pos="9062"/>
                 </w:tabs>
                 <w:rPr>
+                  <w:rFonts w:eastAsiaTheme="minorEastAsia"/>
                   <w:noProof/>
+                  <w:lang w:eastAsia="fr-CH"/>
                 </w:rPr>
               </w:pPr>
-              <w:hyperlink w:anchor="_Toc193459971" w:history="1">
+              <w:hyperlink w:anchor="_Toc194071834" w:history="1">
                 <w:r>
                   <w:rPr>
                     <w:rStyle w:val="Lienhypertexte"/>
@@ -537,7 +547,7 @@
                     <w:noProof/>
                     <w:webHidden/>
                   </w:rPr>
-                  <w:instrText xml:space="preserve"> PAGEREF _Toc193459971 \h </w:instrText>
+                  <w:instrText xml:space="preserve"> PAGEREF _Toc194071834 \h </w:instrText>
                 </w:r>
                 <w:r>
                   <w:rPr>
@@ -575,10 +585,12 @@
                   <w:tab w:val="right" w:leader="dot" w:pos="9062"/>
                 </w:tabs>
                 <w:rPr>
+                  <w:rFonts w:eastAsiaTheme="minorEastAsia"/>
                   <w:noProof/>
+                  <w:lang w:eastAsia="fr-CH"/>
                 </w:rPr>
               </w:pPr>
-              <w:hyperlink w:anchor="_Toc193459972" w:history="1">
+              <w:hyperlink w:anchor="_Toc194071835" w:history="1">
                 <w:r>
                   <w:rPr>
                     <w:rStyle w:val="Lienhypertexte"/>
@@ -605,7 +617,7 @@
                     <w:noProof/>
                     <w:webHidden/>
                   </w:rPr>
-                  <w:instrText xml:space="preserve"> PAGEREF _Toc193459972 \h </w:instrText>
+                  <w:instrText xml:space="preserve"> PAGEREF _Toc194071835 \h </w:instrText>
                 </w:r>
                 <w:r>
                   <w:rPr>
@@ -643,10 +655,12 @@
                   <w:tab w:val="right" w:leader="dot" w:pos="9062"/>
                 </w:tabs>
                 <w:rPr>
+                  <w:rFonts w:eastAsiaTheme="minorEastAsia"/>
                   <w:noProof/>
+                  <w:lang w:eastAsia="fr-CH"/>
                 </w:rPr>
               </w:pPr>
-              <w:hyperlink w:anchor="_Toc193459973" w:history="1">
+              <w:hyperlink w:anchor="_Toc194071836" w:history="1">
                 <w:r>
                   <w:rPr>
                     <w:rStyle w:val="Lienhypertexte"/>
@@ -673,7 +687,7 @@
                     <w:noProof/>
                     <w:webHidden/>
                   </w:rPr>
-                  <w:instrText xml:space="preserve"> PAGEREF _Toc193459973 \h </w:instrText>
+                  <w:instrText xml:space="preserve"> PAGEREF _Toc194071836 \h </w:instrText>
                 </w:r>
                 <w:r>
                   <w:rPr>
@@ -694,6 +708,286 @@
                     <w:webHidden/>
                   </w:rPr>
                   <w:t>4</w:t>
+                </w:r>
+                <w:r>
+                  <w:rPr>
+                    <w:noProof/>
+                    <w:webHidden/>
+                  </w:rPr>
+                  <w:fldChar w:fldCharType="end"/>
+                </w:r>
+              </w:hyperlink>
+            </w:p>
+            <w:p>
+              <w:pPr>
+                <w:pStyle w:val="TM2"/>
+                <w:tabs>
+                  <w:tab w:val="right" w:leader="dot" w:pos="9062"/>
+                </w:tabs>
+                <w:rPr>
+                  <w:rFonts w:eastAsiaTheme="minorEastAsia"/>
+                  <w:noProof/>
+                  <w:lang w:eastAsia="fr-CH"/>
+                </w:rPr>
+              </w:pPr>
+              <w:hyperlink w:anchor="_Toc194071837" w:history="1">
+                <w:r>
+                  <w:rPr>
+                    <w:rStyle w:val="Lienhypertexte"/>
+                    <w:noProof/>
+                  </w:rPr>
+                  <w:t>Semaine du 24 au 28 Mars</w:t>
+                </w:r>
+                <w:r>
+                  <w:rPr>
+                    <w:noProof/>
+                    <w:webHidden/>
+                  </w:rPr>
+                  <w:tab/>
+                </w:r>
+                <w:r>
+                  <w:rPr>
+                    <w:noProof/>
+                    <w:webHidden/>
+                  </w:rPr>
+                  <w:fldChar w:fldCharType="begin"/>
+                </w:r>
+                <w:r>
+                  <w:rPr>
+                    <w:noProof/>
+                    <w:webHidden/>
+                  </w:rPr>
+                  <w:instrText xml:space="preserve"> PAGEREF _Toc194071837 \h </w:instrText>
+                </w:r>
+                <w:r>
+                  <w:rPr>
+                    <w:noProof/>
+                    <w:webHidden/>
+                  </w:rPr>
+                </w:r>
+                <w:r>
+                  <w:rPr>
+                    <w:noProof/>
+                    <w:webHidden/>
+                  </w:rPr>
+                  <w:fldChar w:fldCharType="separate"/>
+                </w:r>
+                <w:r>
+                  <w:rPr>
+                    <w:noProof/>
+                    <w:webHidden/>
+                  </w:rPr>
+                  <w:t>4</w:t>
+                </w:r>
+                <w:r>
+                  <w:rPr>
+                    <w:noProof/>
+                    <w:webHidden/>
+                  </w:rPr>
+                  <w:fldChar w:fldCharType="end"/>
+                </w:r>
+              </w:hyperlink>
+            </w:p>
+            <w:p>
+              <w:pPr>
+                <w:pStyle w:val="TM3"/>
+                <w:tabs>
+                  <w:tab w:val="right" w:leader="dot" w:pos="9062"/>
+                </w:tabs>
+                <w:rPr>
+                  <w:rFonts w:eastAsiaTheme="minorEastAsia"/>
+                  <w:noProof/>
+                  <w:lang w:eastAsia="fr-CH"/>
+                </w:rPr>
+              </w:pPr>
+              <w:hyperlink w:anchor="_Toc194071838" w:history="1">
+                <w:r>
+                  <w:rPr>
+                    <w:rStyle w:val="Lienhypertexte"/>
+                    <w:noProof/>
+                  </w:rPr>
+                  <w:t>Intégration de la base de données :</w:t>
+                </w:r>
+                <w:r>
+                  <w:rPr>
+                    <w:noProof/>
+                    <w:webHidden/>
+                  </w:rPr>
+                  <w:tab/>
+                </w:r>
+                <w:r>
+                  <w:rPr>
+                    <w:noProof/>
+                    <w:webHidden/>
+                  </w:rPr>
+                  <w:fldChar w:fldCharType="begin"/>
+                </w:r>
+                <w:r>
+                  <w:rPr>
+                    <w:noProof/>
+                    <w:webHidden/>
+                  </w:rPr>
+                  <w:instrText xml:space="preserve"> PAGEREF _Toc194071838 \h </w:instrText>
+                </w:r>
+                <w:r>
+                  <w:rPr>
+                    <w:noProof/>
+                    <w:webHidden/>
+                  </w:rPr>
+                </w:r>
+                <w:r>
+                  <w:rPr>
+                    <w:noProof/>
+                    <w:webHidden/>
+                  </w:rPr>
+                  <w:fldChar w:fldCharType="separate"/>
+                </w:r>
+                <w:r>
+                  <w:rPr>
+                    <w:noProof/>
+                    <w:webHidden/>
+                  </w:rPr>
+                  <w:t>4</w:t>
+                </w:r>
+                <w:r>
+                  <w:rPr>
+                    <w:noProof/>
+                    <w:webHidden/>
+                  </w:rPr>
+                  <w:fldChar w:fldCharType="end"/>
+                </w:r>
+              </w:hyperlink>
+            </w:p>
+            <w:p>
+              <w:pPr>
+                <w:pStyle w:val="TM3"/>
+                <w:tabs>
+                  <w:tab w:val="right" w:leader="dot" w:pos="9062"/>
+                </w:tabs>
+                <w:rPr>
+                  <w:rFonts w:eastAsiaTheme="minorEastAsia"/>
+                  <w:noProof/>
+                  <w:lang w:eastAsia="fr-CH"/>
+                </w:rPr>
+              </w:pPr>
+              <w:hyperlink w:anchor="_Toc194071839" w:history="1">
+                <w:r>
+                  <w:rPr>
+                    <w:rStyle w:val="Lienhypertexte"/>
+                    <w:noProof/>
+                  </w:rPr>
+                  <w:t>Fonctionnalités CRUD :</w:t>
+                </w:r>
+                <w:r>
+                  <w:rPr>
+                    <w:noProof/>
+                    <w:webHidden/>
+                  </w:rPr>
+                  <w:tab/>
+                </w:r>
+                <w:r>
+                  <w:rPr>
+                    <w:noProof/>
+                    <w:webHidden/>
+                  </w:rPr>
+                  <w:fldChar w:fldCharType="begin"/>
+                </w:r>
+                <w:r>
+                  <w:rPr>
+                    <w:noProof/>
+                    <w:webHidden/>
+                  </w:rPr>
+                  <w:instrText xml:space="preserve"> PAGEREF _Toc194071839 \h </w:instrText>
+                </w:r>
+                <w:r>
+                  <w:rPr>
+                    <w:noProof/>
+                    <w:webHidden/>
+                  </w:rPr>
+                </w:r>
+                <w:r>
+                  <w:rPr>
+                    <w:noProof/>
+                    <w:webHidden/>
+                  </w:rPr>
+                  <w:fldChar w:fldCharType="separate"/>
+                </w:r>
+                <w:r>
+                  <w:rPr>
+                    <w:noProof/>
+                    <w:webHidden/>
+                  </w:rPr>
+                  <w:t>4</w:t>
+                </w:r>
+                <w:r>
+                  <w:rPr>
+                    <w:noProof/>
+                    <w:webHidden/>
+                  </w:rPr>
+                  <w:fldChar w:fldCharType="end"/>
+                </w:r>
+              </w:hyperlink>
+            </w:p>
+            <w:p>
+              <w:pPr>
+                <w:pStyle w:val="TM3"/>
+                <w:tabs>
+                  <w:tab w:val="right" w:leader="dot" w:pos="9062"/>
+                </w:tabs>
+                <w:rPr>
+                  <w:rFonts w:eastAsiaTheme="minorEastAsia"/>
+                  <w:noProof/>
+                  <w:lang w:eastAsia="fr-CH"/>
+                </w:rPr>
+              </w:pPr>
+              <w:hyperlink w:anchor="_Toc194071840" w:history="1">
+                <w:r>
+                  <w:rPr>
+                    <w:rStyle w:val="Lienhypertexte"/>
+                    <w:noProof/>
+                  </w:rPr>
+                  <w:t>Suivi des mouvements de stock :</w:t>
+                </w:r>
+                <w:r>
+                  <w:rPr>
+                    <w:noProof/>
+                    <w:webHidden/>
+                  </w:rPr>
+                  <w:tab/>
+                </w:r>
+                <w:r>
+                  <w:rPr>
+                    <w:noProof/>
+                    <w:webHidden/>
+                  </w:rPr>
+                  <w:fldChar w:fldCharType="begin"/>
+                </w:r>
+                <w:r>
+                  <w:rPr>
+                    <w:noProof/>
+                    <w:webHidden/>
+                  </w:rPr>
+                  <w:instrText xml:space="preserve"> PAGEREF _Toc194071840 \h </w:instrText>
+                </w:r>
+                <w:r>
+                  <w:rPr>
+                    <w:noProof/>
+                    <w:webHidden/>
+                  </w:rPr>
+                </w:r>
+                <w:r>
+                  <w:rPr>
+                    <w:noProof/>
+                    <w:webHidden/>
+                  </w:rPr>
+                  <w:fldChar w:fldCharType="separate"/>
+                </w:r>
+                <w:r>
+                  <w:rPr>
+                    <w:noProof/>
+                    <w:webHidden/>
+                  </w:rPr>
+                  <w:t>5</w:t>
                 </w:r>
                 <w:r>
                   <w:rPr>
@@ -736,7 +1030,7 @@
         <w:pStyle w:val="Titre1"/>
         <w:jc w:val="both"/>
       </w:pPr>
-      <w:bookmarkStart w:id="0" w:name="_Toc193459967"/>
+      <w:bookmarkStart w:id="0" w:name="_Toc194071830"/>
       <w:r>
         <w:lastRenderedPageBreak/>
         <w:t>Liste des difficultés à identifier</w:t>
@@ -748,12 +1042,12 @@
         <w:pStyle w:val="Titre2"/>
         <w:jc w:val="both"/>
       </w:pPr>
-      <w:bookmarkStart w:id="1" w:name="_Toc193459968"/>
-      <w:r>
-        <w:t>Semaine du 17 au 21 avril</w:t>
-      </w:r>
-      <w:r>
-        <w:t> </w:t>
+      <w:bookmarkStart w:id="1" w:name="_Toc194071831"/>
+      <w:r>
+        <w:t xml:space="preserve">Semaine du 17 au 21 </w:t>
+      </w:r>
+      <w:r>
+        <w:t>Mars</w:t>
       </w:r>
       <w:bookmarkEnd w:id="1"/>
     </w:p>
@@ -762,7 +1056,7 @@
         <w:pStyle w:val="Titre3"/>
         <w:jc w:val="both"/>
       </w:pPr>
-      <w:bookmarkStart w:id="2" w:name="_Toc193459969"/>
+      <w:bookmarkStart w:id="2" w:name="_Toc194071832"/>
       <w:r>
         <w:t>Conception de l'interface utilisateur :</w:t>
       </w:r>
@@ -879,7 +1173,7 @@
         <w:pStyle w:val="Titre3"/>
         <w:jc w:val="both"/>
       </w:pPr>
-      <w:bookmarkStart w:id="3" w:name="_Toc193459970"/>
+      <w:bookmarkStart w:id="3" w:name="_Toc194071833"/>
       <w:r>
         <w:t>Intégration de la base de données :</w:t>
       </w:r>
@@ -1126,7 +1420,7 @@
         <w:pStyle w:val="Titre3"/>
         <w:jc w:val="both"/>
       </w:pPr>
-      <w:bookmarkStart w:id="4" w:name="_Toc193459971"/>
+      <w:bookmarkStart w:id="4" w:name="_Toc194071834"/>
       <w:r>
         <w:t>S</w:t>
       </w:r>
@@ -1243,7 +1537,7 @@
         <w:pStyle w:val="Titre3"/>
         <w:jc w:val="both"/>
       </w:pPr>
-      <w:bookmarkStart w:id="5" w:name="_Toc193459972"/>
+      <w:bookmarkStart w:id="5" w:name="_Toc194071835"/>
       <w:r>
         <w:t>Gestion des exceptions et sécurité :</w:t>
       </w:r>
@@ -1396,7 +1690,6 @@
           <w:szCs w:val="24"/>
         </w:rPr>
       </w:pPr>
-      <w:bookmarkStart w:id="6" w:name="_Toc193459973"/>
       <w:r>
         <w:br w:type="page"/>
       </w:r>
@@ -1406,6 +1699,7 @@
         <w:pStyle w:val="Titre3"/>
         <w:jc w:val="both"/>
       </w:pPr>
+      <w:bookmarkStart w:id="6" w:name="_Toc194071836"/>
       <w:r>
         <w:lastRenderedPageBreak/>
         <w:t>Documentation et maintenance :</w:t>
@@ -1432,6 +1726,17 @@
         </w:rPr>
         <w:t xml:space="preserve">Comment documenter le code et les choix techniques pour faciliter la maintenance future ? </w:t>
       </w:r>
+    </w:p>
+    <w:p>
+      <w:pPr>
+        <w:pStyle w:val="Paragraphedeliste"/>
+        <w:ind w:left="0"/>
+        <w:jc w:val="both"/>
+        <w:rPr>
+          <w:b/>
+          <w:bCs/>
+        </w:rPr>
+      </w:pPr>
       <w:r>
         <w:rPr>
           <w:rFonts w:ascii="Times New Roman" w:eastAsia="Times New Roman" w:hAnsi="Times New Roman" w:cs="Times New Roman"/>
@@ -1596,6 +1901,562 @@
       </w:r>
       <w:r>
         <w:t xml:space="preserve"> sera implémenté.</w:t>
+      </w:r>
+    </w:p>
+    <w:p>
+      <w:pPr>
+        <w:pStyle w:val="Paragraphedeliste"/>
+        <w:ind w:left="0"/>
+        <w:jc w:val="both"/>
+      </w:pPr>
+    </w:p>
+    <w:p>
+      <w:pPr>
+        <w:pStyle w:val="Titre2"/>
+        <w:jc w:val="both"/>
+      </w:pPr>
+      <w:bookmarkStart w:id="7" w:name="_Toc194071837"/>
+      <w:r>
+        <w:t xml:space="preserve">Semaine du </w:t>
+      </w:r>
+      <w:r>
+        <w:t>24</w:t>
+      </w:r>
+      <w:r>
+        <w:t xml:space="preserve"> au 2</w:t>
+      </w:r>
+      <w:r>
+        <w:t>8</w:t>
+      </w:r>
+      <w:r>
+        <w:t xml:space="preserve"> </w:t>
+      </w:r>
+      <w:r>
+        <w:t>Mars</w:t>
+      </w:r>
+      <w:bookmarkEnd w:id="7"/>
+      <w:r>
+        <w:t> </w:t>
+      </w:r>
+    </w:p>
+    <w:p>
+      <w:pPr>
+        <w:pStyle w:val="Titre3"/>
+        <w:jc w:val="both"/>
+      </w:pPr>
+      <w:bookmarkStart w:id="8" w:name="_Toc194071838"/>
+      <w:r>
+        <w:t>Intégration de la base de données :</w:t>
+      </w:r>
+      <w:bookmarkEnd w:id="8"/>
+    </w:p>
+    <w:p>
+      <w:pPr>
+        <w:jc w:val="both"/>
+        <w:rPr>
+          <w:b/>
+          <w:bCs/>
+        </w:rPr>
+      </w:pPr>
+      <w:r>
+        <w:rPr>
+          <w:b/>
+          <w:bCs/>
+        </w:rPr>
+        <w:t>Quelles sont les bonnes pratiques pour écrire des requêtes SQL optimisées ?</w:t>
+      </w:r>
+    </w:p>
+    <w:p>
+      <w:pPr>
+        <w:pStyle w:val="Paragraphedeliste"/>
+        <w:numPr>
+          <w:ilvl w:val="0"/>
+          <w:numId w:val="8"/>
+        </w:numPr>
+        <w:jc w:val="both"/>
+        <w:rPr>
+          <w:rFonts w:cstheme="minorHAnsi"/>
+        </w:rPr>
+      </w:pPr>
+      <w:r>
+        <w:rPr>
+          <w:rFonts w:cstheme="minorHAnsi"/>
+        </w:rPr>
+        <w:t>Sélectionner uniquement les colonnes nécessaires.</w:t>
+      </w:r>
+    </w:p>
+    <w:p>
+      <w:pPr>
+        <w:pStyle w:val="Paragraphedeliste"/>
+        <w:numPr>
+          <w:ilvl w:val="0"/>
+          <w:numId w:val="8"/>
+        </w:numPr>
+        <w:jc w:val="both"/>
+        <w:rPr>
+          <w:rFonts w:cstheme="minorHAnsi"/>
+        </w:rPr>
+      </w:pPr>
+      <w:r>
+        <w:rPr>
+          <w:rFonts w:cstheme="minorHAnsi"/>
+        </w:rPr>
+        <w:t>Utiliser des index pour accélérer les recherches.</w:t>
+      </w:r>
+    </w:p>
+    <w:p>
+      <w:pPr>
+        <w:pStyle w:val="Paragraphedeliste"/>
+        <w:numPr>
+          <w:ilvl w:val="0"/>
+          <w:numId w:val="8"/>
+        </w:numPr>
+        <w:jc w:val="both"/>
+        <w:rPr>
+          <w:rFonts w:cstheme="minorHAnsi"/>
+        </w:rPr>
+      </w:pPr>
+      <w:r>
+        <w:rPr>
+          <w:rFonts w:cstheme="minorHAnsi"/>
+        </w:rPr>
+        <w:t xml:space="preserve">Privilégier les </w:t>
+      </w:r>
+      <w:r>
+        <w:rPr>
+          <w:rStyle w:val="CodeHTML"/>
+          <w:rFonts w:asciiTheme="minorHAnsi" w:eastAsiaTheme="majorEastAsia" w:hAnsiTheme="minorHAnsi" w:cstheme="minorHAnsi"/>
+        </w:rPr>
+        <w:t>JOIN</w:t>
+      </w:r>
+      <w:r>
+        <w:rPr>
+          <w:rFonts w:cstheme="minorHAnsi"/>
+        </w:rPr>
+        <w:t xml:space="preserve"> aux sous-requêtes.</w:t>
+      </w:r>
+    </w:p>
+    <w:p>
+      <w:pPr>
+        <w:pStyle w:val="Paragraphedeliste"/>
+        <w:numPr>
+          <w:ilvl w:val="0"/>
+          <w:numId w:val="8"/>
+        </w:numPr>
+        <w:jc w:val="both"/>
+        <w:rPr>
+          <w:rFonts w:cstheme="minorHAnsi"/>
+        </w:rPr>
+      </w:pPr>
+      <w:r>
+        <w:rPr>
+          <w:rFonts w:cstheme="minorHAnsi"/>
+        </w:rPr>
+        <w:t xml:space="preserve">Filtrer les données avec </w:t>
+      </w:r>
+      <w:r>
+        <w:rPr>
+          <w:rStyle w:val="CodeHTML"/>
+          <w:rFonts w:asciiTheme="minorHAnsi" w:eastAsiaTheme="majorEastAsia" w:hAnsiTheme="minorHAnsi" w:cstheme="minorHAnsi"/>
+        </w:rPr>
+        <w:t>WHERE</w:t>
+      </w:r>
+      <w:r>
+        <w:rPr>
+          <w:rFonts w:cstheme="minorHAnsi"/>
+        </w:rPr>
+        <w:t xml:space="preserve"> et </w:t>
+      </w:r>
+      <w:r>
+        <w:rPr>
+          <w:rStyle w:val="CodeHTML"/>
+          <w:rFonts w:asciiTheme="minorHAnsi" w:eastAsiaTheme="majorEastAsia" w:hAnsiTheme="minorHAnsi" w:cstheme="minorHAnsi"/>
+        </w:rPr>
+        <w:t>LIMIT</w:t>
+      </w:r>
+      <w:r>
+        <w:rPr>
+          <w:rFonts w:cstheme="minorHAnsi"/>
+        </w:rPr>
+        <w:t>.</w:t>
+      </w:r>
+    </w:p>
+    <w:p>
+      <w:pPr>
+        <w:pStyle w:val="Paragraphedeliste"/>
+        <w:numPr>
+          <w:ilvl w:val="0"/>
+          <w:numId w:val="8"/>
+        </w:numPr>
+        <w:jc w:val="both"/>
+        <w:rPr>
+          <w:rFonts w:cstheme="minorHAnsi"/>
+        </w:rPr>
+      </w:pPr>
+      <w:r>
+        <w:rPr>
+          <w:rFonts w:cstheme="minorHAnsi"/>
+        </w:rPr>
+        <w:t xml:space="preserve">Éviter les fonctions sur les colonnes dans </w:t>
+      </w:r>
+      <w:r>
+        <w:rPr>
+          <w:rStyle w:val="CodeHTML"/>
+          <w:rFonts w:asciiTheme="minorHAnsi" w:eastAsiaTheme="majorEastAsia" w:hAnsiTheme="minorHAnsi" w:cstheme="minorHAnsi"/>
+        </w:rPr>
+        <w:t>WHERE</w:t>
+      </w:r>
+      <w:r>
+        <w:rPr>
+          <w:rFonts w:cstheme="minorHAnsi"/>
+        </w:rPr>
+        <w:t>.</w:t>
+      </w:r>
+    </w:p>
+    <w:p>
+      <w:pPr>
+        <w:pStyle w:val="Paragraphedeliste"/>
+        <w:numPr>
+          <w:ilvl w:val="0"/>
+          <w:numId w:val="8"/>
+        </w:numPr>
+        <w:jc w:val="both"/>
+        <w:rPr>
+          <w:rFonts w:cstheme="minorHAnsi"/>
+        </w:rPr>
+      </w:pPr>
+      <w:r>
+        <w:rPr>
+          <w:rFonts w:cstheme="minorHAnsi"/>
+        </w:rPr>
+        <w:t>Utiliser des transactions pour garantir la cohérence des opérations.</w:t>
+      </w:r>
+    </w:p>
+    <w:p>
+      <w:pPr>
+        <w:pStyle w:val="Paragraphedeliste"/>
+        <w:numPr>
+          <w:ilvl w:val="0"/>
+          <w:numId w:val="8"/>
+        </w:numPr>
+        <w:jc w:val="both"/>
+        <w:rPr>
+          <w:rFonts w:cstheme="minorHAnsi"/>
+        </w:rPr>
+      </w:pPr>
+      <w:r>
+        <w:rPr>
+          <w:rFonts w:cstheme="minorHAnsi"/>
+        </w:rPr>
+        <w:t xml:space="preserve">Analyser les requêtes avec </w:t>
+      </w:r>
+      <w:r>
+        <w:rPr>
+          <w:rStyle w:val="CodeHTML"/>
+          <w:rFonts w:asciiTheme="minorHAnsi" w:eastAsiaTheme="majorEastAsia" w:hAnsiTheme="minorHAnsi" w:cstheme="minorHAnsi"/>
+        </w:rPr>
+        <w:t>EXPLAIN</w:t>
+      </w:r>
+      <w:r>
+        <w:rPr>
+          <w:rFonts w:cstheme="minorHAnsi"/>
+        </w:rPr>
+        <w:t xml:space="preserve"> pour détecter les ralentissements.</w:t>
+      </w:r>
+    </w:p>
+    <w:p>
+      <w:pPr>
+        <w:pStyle w:val="Titre3"/>
+        <w:jc w:val="both"/>
+      </w:pPr>
+      <w:bookmarkStart w:id="9" w:name="_Toc194071839"/>
+      <w:r>
+        <w:t>Fonctionnalités CRUD :</w:t>
+      </w:r>
+      <w:bookmarkEnd w:id="9"/>
+    </w:p>
+    <w:p>
+      <w:pPr>
+        <w:jc w:val="both"/>
+        <w:rPr>
+          <w:b/>
+          <w:bCs/>
+        </w:rPr>
+      </w:pPr>
+      <w:r>
+        <w:rPr>
+          <w:b/>
+          <w:bCs/>
+        </w:rPr>
+        <w:t xml:space="preserve">Comment implémenter les opérations CRUD de manière robuste et sans erreur ? </w:t>
+      </w:r>
+    </w:p>
+    <w:p>
+      <w:pPr>
+        <w:pStyle w:val="Paragraphedeliste"/>
+        <w:numPr>
+          <w:ilvl w:val="0"/>
+          <w:numId w:val="9"/>
+        </w:numPr>
+        <w:ind w:left="360"/>
+        <w:jc w:val="both"/>
+      </w:pPr>
+      <w:r>
+        <w:rPr>
+          <w:b/>
+          <w:bCs/>
+        </w:rPr>
+        <w:t>Création (</w:t>
+      </w:r>
+      <w:proofErr w:type="spellStart"/>
+      <w:r>
+        <w:rPr>
+          <w:b/>
+          <w:bCs/>
+        </w:rPr>
+        <w:t>Create</w:t>
+      </w:r>
+      <w:proofErr w:type="spellEnd"/>
+      <w:r>
+        <w:rPr>
+          <w:b/>
+          <w:bCs/>
+        </w:rPr>
+        <w:t>)</w:t>
+      </w:r>
+      <w:r>
+        <w:t xml:space="preserve"> : Valider les entrées avant insertion, utiliser des transactions pour garantir la cohérence et gérer les erreurs pour éviter les saisies invalides.</w:t>
+      </w:r>
+    </w:p>
+    <w:p>
+      <w:pPr>
+        <w:pStyle w:val="Paragraphedeliste"/>
+        <w:ind w:left="360"/>
+        <w:jc w:val="both"/>
+      </w:pPr>
+    </w:p>
+    <w:p>
+      <w:pPr>
+        <w:pStyle w:val="Paragraphedeliste"/>
+        <w:numPr>
+          <w:ilvl w:val="0"/>
+          <w:numId w:val="9"/>
+        </w:numPr>
+        <w:ind w:left="360"/>
+        <w:jc w:val="both"/>
+      </w:pPr>
+      <w:r>
+        <w:rPr>
+          <w:b/>
+          <w:bCs/>
+        </w:rPr>
+        <w:t>Lecture (Read)</w:t>
+      </w:r>
+      <w:r>
+        <w:t xml:space="preserve"> : Sélectionner uniquement les colonnes nécessaires, utiliser des filtres et des index pour optimiser les performances et limiter la surcharge de données.</w:t>
+      </w:r>
+    </w:p>
+    <w:p>
+      <w:pPr>
+        <w:pStyle w:val="Paragraphedeliste"/>
+        <w:ind w:left="360"/>
+        <w:jc w:val="both"/>
+      </w:pPr>
+    </w:p>
+    <w:p>
+      <w:pPr>
+        <w:pStyle w:val="Paragraphedeliste"/>
+        <w:numPr>
+          <w:ilvl w:val="0"/>
+          <w:numId w:val="9"/>
+        </w:numPr>
+        <w:ind w:left="360"/>
+        <w:jc w:val="both"/>
+      </w:pPr>
+      <w:r>
+        <w:rPr>
+          <w:b/>
+          <w:bCs/>
+        </w:rPr>
+        <w:t>Mise à jour (Update)</w:t>
+      </w:r>
+      <w:r>
+        <w:t xml:space="preserve"> : Vérifier l’existence de l’élément, ne modifier que les champs nécessaires et gérer les erreurs pour éviter les incohérences.</w:t>
+      </w:r>
+    </w:p>
+    <w:p>
+      <w:pPr>
+        <w:pStyle w:val="Paragraphedeliste"/>
+        <w:ind w:left="360"/>
+        <w:jc w:val="both"/>
+      </w:pPr>
+    </w:p>
+    <w:p>
+      <w:pPr>
+        <w:pStyle w:val="Paragraphedeliste"/>
+        <w:numPr>
+          <w:ilvl w:val="0"/>
+          <w:numId w:val="9"/>
+        </w:numPr>
+        <w:ind w:left="360"/>
+        <w:jc w:val="both"/>
+      </w:pPr>
+      <w:r>
+        <w:rPr>
+          <w:b/>
+          <w:bCs/>
+        </w:rPr>
+        <w:t>Suppression (</w:t>
+      </w:r>
+      <w:proofErr w:type="spellStart"/>
+      <w:r>
+        <w:rPr>
+          <w:b/>
+          <w:bCs/>
+        </w:rPr>
+        <w:t>Delete</w:t>
+      </w:r>
+      <w:proofErr w:type="spellEnd"/>
+      <w:r>
+        <w:rPr>
+          <w:b/>
+          <w:bCs/>
+        </w:rPr>
+        <w:t>)</w:t>
+      </w:r>
+      <w:r>
+        <w:t xml:space="preserve"> : Vérifier les dépendances avant suppression, demander une confirmation et privilégier une suppression logique si nécessaire.</w:t>
+      </w:r>
+    </w:p>
+    <w:p>
+      <w:pPr>
+        <w:rPr>
+          <w:b/>
+          <w:bCs/>
+        </w:rPr>
+      </w:pPr>
+      <w:r>
+        <w:rPr>
+          <w:b/>
+          <w:bCs/>
+        </w:rPr>
+        <w:br w:type="page"/>
+      </w:r>
+    </w:p>
+    <w:p>
+      <w:pPr>
+        <w:tabs>
+          <w:tab w:val="right" w:pos="9072"/>
+        </w:tabs>
+        <w:jc w:val="both"/>
+        <w:rPr>
+          <w:b/>
+          <w:bCs/>
+        </w:rPr>
+      </w:pPr>
+      <w:r>
+        <w:rPr>
+          <w:b/>
+          <w:bCs/>
+        </w:rPr>
+        <w:lastRenderedPageBreak/>
+        <w:t>Quelles validations doivent être mises en place pour éviter les données invalides ou corrompues ?</w:t>
+      </w:r>
+      <w:r>
+        <w:rPr>
+          <w:b/>
+          <w:bCs/>
+        </w:rPr>
+        <w:tab/>
+      </w:r>
+    </w:p>
+    <w:p>
+      <w:pPr>
+        <w:jc w:val="both"/>
+      </w:pPr>
+      <w:r>
+        <w:t xml:space="preserve">Pour garantir la fiabilité des informations, il est crucial de s'assurer que toutes les données essentielles sont correctement complétées. Le nom, la quantité ou le prix ne doivent pas rester vides, et les valeurs entrées doivent être cohérentes, par exemple une quantité toujours positive et un prix acceptable. </w:t>
+      </w:r>
+    </w:p>
+    <w:p>
+      <w:pPr>
+        <w:jc w:val="both"/>
+      </w:pPr>
+      <w:r>
+        <w:t xml:space="preserve">La base de données doit également appliquer des règles rigoureuses. Certains champs ne doivent pas être laissés vides, d’autres doivent suivre des règles, comme une quantité qui ne doit jamais tomber en dessous de zéro. Pour prévenir les erreurs, il est également bénéfique d’éliminer les doublons sur des éléments essentiels tels que le nom d’un produit. </w:t>
+      </w:r>
+    </w:p>
+    <w:p>
+      <w:pPr>
+        <w:jc w:val="both"/>
+      </w:pPr>
+      <w:r>
+        <w:t xml:space="preserve">Les liens entre les données doivent être correctement administrés. Par exemple, un article ne peut pas être enlevé s’il est encore présent dans des mouvements de stocks. Il est également important de s'assurer que toutes les connexions entre les tableaux sont correctes et, si besoin, d'automatiser des mises à jour pour prévenir les incohérences. </w:t>
+      </w:r>
+    </w:p>
+    <w:p>
+      <w:pPr>
+        <w:jc w:val="both"/>
+      </w:pPr>
+      <w:r>
+        <w:t>Enfin, certaines règles de gestion doivent être suivies, comme éviter les doublons superflus, garantir que les dates saisies sont cohérentes et empêcher qu’un stock tombe en négatif après un retrait. Ces mesures assurent une gestion efficace et sûre des articles.</w:t>
+      </w:r>
+    </w:p>
+    <w:p>
+      <w:pPr>
+        <w:pStyle w:val="Titre3"/>
+        <w:jc w:val="both"/>
+      </w:pPr>
+      <w:bookmarkStart w:id="10" w:name="_Toc194071840"/>
+      <w:r>
+        <w:t>S</w:t>
+      </w:r>
+      <w:r>
+        <w:t>uivi des mouvements de stock :</w:t>
+      </w:r>
+      <w:bookmarkEnd w:id="10"/>
+      <w:r>
+        <w:t xml:space="preserve"> </w:t>
+      </w:r>
+    </w:p>
+    <w:p>
+      <w:pPr>
+        <w:jc w:val="both"/>
+        <w:rPr>
+          <w:b/>
+          <w:bCs/>
+        </w:rPr>
+      </w:pPr>
+      <w:r>
+        <w:rPr>
+          <w:b/>
+          <w:bCs/>
+        </w:rPr>
+        <w:t>Faut-il intégrer des alertes pour les stocks critiques ou des seuils de réapprovisionnement ?</w:t>
+      </w:r>
+    </w:p>
+    <w:p>
+      <w:pPr>
+        <w:jc w:val="both"/>
+      </w:pPr>
+      <w:r>
+        <w:t>Pourquoi intégrer des alertes ? Intégrer des alertes permet d’éviter les ruptures de stock en notifiant les responsables dès qu’un article atteint un seuil critique. Cela optimise le réapprovisionnement en déclenchant une alerte avant que le stock ne soit trop bas. Cela améliore également la réactivité et la satisfaction client en réduisant les risques de commandes non honorées.</w:t>
+      </w:r>
+    </w:p>
+    <w:p>
+      <w:pPr>
+        <w:jc w:val="both"/>
+      </w:pPr>
+      <w:r>
+        <w:t>Un tableau de bord peut être mis en place pour afficher les articles en alerte et permettre une vision rapide des besoins en réapprovisionnement.</w:t>
+      </w:r>
+    </w:p>
+    <w:p>
+      <w:pPr>
+        <w:jc w:val="both"/>
+      </w:pPr>
+      <w:r>
+        <w:t>Types d’alertes possibles. Les alertes peuvent être visuelles avec des icônes rouges mises en évidence dans la liste des articles.</w:t>
       </w:r>
     </w:p>
     <w:sectPr>
@@ -1994,7 +2855,7 @@
               <w:noProof/>
               <w:szCs w:val="16"/>
             </w:rPr>
-            <w:t>21.03.2025 14:39</w:t>
+            <w:t>28.03.2025 16:30</w:t>
           </w:r>
           <w:r>
             <w:rPr>
@@ -2037,7 +2898,7 @@
                 <w:noProof/>
                 <w:szCs w:val="16"/>
               </w:rPr>
-              <w:t>18</w:t>
+              <w:t>29</w:t>
             </w:r>
           </w:fldSimple>
           <w:r>
@@ -2074,7 +2935,7 @@
               <w:noProof/>
               <w:szCs w:val="16"/>
             </w:rPr>
-            <w:t>21.03.2025 14:39</w:t>
+            <w:t>28.03.2025 16:30</w:t>
           </w:r>
           <w:r>
             <w:rPr>
@@ -2274,6 +3135,119 @@
 <file path=word/numbering.xml><?xml version="1.0" encoding="utf-8"?>
 <w:numbering xmlns:wpc="http://schemas.microsoft.com/office/word/2010/wordprocessingCanvas" xmlns:cx="http://schemas.microsoft.com/office/drawing/2014/chartex" xmlns:cx1="http://schemas.microsoft.com/office/drawing/2015/9/8/chartex" xmlns:cx2="http://schemas.microsoft.com/office/drawing/2015/10/21/chartex" xmlns:cx3="http://schemas.microsoft.com/office/drawing/2016/5/9/chartex" xmlns:cx4="http://schemas.microsoft.com/office/drawing/2016/5/10/chartex" xmlns:cx5="http://schemas.microsoft.com/office/drawing/2016/5/11/chartex" xmlns:cx6="http://schemas.microsoft.com/office/drawing/2016/5/12/chartex" xmlns:cx7="http://schemas.microsoft.com/office/drawing/2016/5/13/chartex" xmlns:cx8="http://schemas.microsoft.com/office/drawing/2016/5/14/chartex" xmlns:mc="http://schemas.openxmlformats.org/markup-compatibility/2006" xmlns:aink="http://schemas.microsoft.com/office/drawing/2016/ink" xmlns:am3d="http://schemas.microsoft.com/office/drawing/2017/model3d" xmlns:o="urn:schemas-microsoft-com:office:office" xmlns:oel="http://schemas.microsoft.com/office/2019/extlst" xmlns:r="http://schemas.openxmlformats.org/officeDocument/2006/relationships" xmlns:m="http://schemas.openxmlformats.org/officeDocument/2006/math" xmlns:v="urn:schemas-microsoft-com:vml" xmlns:wp14="http://schemas.microsoft.com/office/word/2010/wordprocessingDrawing" xmlns:wp="http://schemas.openxmlformats.org/drawingml/2006/wordprocessingDrawing" xmlns:w10="urn:schemas-microsoft-com:office:word" xmlns:w="http://schemas.openxmlformats.org/wordprocessingml/2006/main" xmlns:w14="http://schemas.microsoft.com/office/word/2010/wordml" xmlns:w15="http://schemas.microsoft.com/office/word/2012/wordml" xmlns:w16cex="http://schemas.microsoft.com/office/word/2018/wordml/cex" xmlns:w16cid="http://schemas.microsoft.com/office/word/2016/wordml/cid" xmlns:w16="http://schemas.microsoft.com/office/word/2018/wordml" xmlns:w16sdtdh="http://schemas.microsoft.com/office/word/2020/wordml/sdtdatahash" xmlns:w16se="http://schemas.microsoft.com/office/word/2015/wordml/symex" xmlns:wpg="http://schemas.microsoft.com/office/word/2010/wordprocessingGroup" xmlns:wpi="http://schemas.microsoft.com/office/word/2010/wordprocessingInk" xmlns:wne="http://schemas.microsoft.com/office/word/2006/wordml" xmlns:wps="http://schemas.microsoft.com/office/word/2010/wordprocessingShape" mc:Ignorable="w14 w15 w16se w16cid w16 w16cex w16sdtdh wp14">
   <w:abstractNum w:abstractNumId="0" w15:restartNumberingAfterBreak="0">
+    <w:nsid w:val="020B0272"/>
+    <w:multiLevelType w:val="hybridMultilevel"/>
+    <w:tmpl w:val="F4D8A0E2"/>
+    <w:lvl w:ilvl="0" w:tplc="100C0001">
+      <w:start w:val="1"/>
+      <w:numFmt w:val="bullet"/>
+      <w:lvlText w:val=""/>
+      <w:lvlJc w:val="left"/>
+      <w:pPr>
+        <w:ind w:left="720" w:hanging="360"/>
+      </w:pPr>
+      <w:rPr>
+        <w:rFonts w:ascii="Symbol" w:hAnsi="Symbol" w:hint="default"/>
+      </w:rPr>
+    </w:lvl>
+    <w:lvl w:ilvl="1" w:tplc="100C0003" w:tentative="1">
+      <w:start w:val="1"/>
+      <w:numFmt w:val="bullet"/>
+      <w:lvlText w:val="o"/>
+      <w:lvlJc w:val="left"/>
+      <w:pPr>
+        <w:ind w:left="1440" w:hanging="360"/>
+      </w:pPr>
+      <w:rPr>
+        <w:rFonts w:ascii="Courier New" w:hAnsi="Courier New" w:cs="Courier New" w:hint="default"/>
+      </w:rPr>
+    </w:lvl>
+    <w:lvl w:ilvl="2" w:tplc="100C0005" w:tentative="1">
+      <w:start w:val="1"/>
+      <w:numFmt w:val="bullet"/>
+      <w:lvlText w:val=""/>
+      <w:lvlJc w:val="left"/>
+      <w:pPr>
+        <w:ind w:left="2160" w:hanging="360"/>
+      </w:pPr>
+      <w:rPr>
+        <w:rFonts w:ascii="Wingdings" w:hAnsi="Wingdings" w:hint="default"/>
+      </w:rPr>
+    </w:lvl>
+    <w:lvl w:ilvl="3" w:tplc="100C0001" w:tentative="1">
+      <w:start w:val="1"/>
+      <w:numFmt w:val="bullet"/>
+      <w:lvlText w:val=""/>
+      <w:lvlJc w:val="left"/>
+      <w:pPr>
+        <w:ind w:left="2880" w:hanging="360"/>
+      </w:pPr>
+      <w:rPr>
+        <w:rFonts w:ascii="Symbol" w:hAnsi="Symbol" w:hint="default"/>
+      </w:rPr>
+    </w:lvl>
+    <w:lvl w:ilvl="4" w:tplc="100C0003" w:tentative="1">
+      <w:start w:val="1"/>
+      <w:numFmt w:val="bullet"/>
+      <w:lvlText w:val="o"/>
+      <w:lvlJc w:val="left"/>
+      <w:pPr>
+        <w:ind w:left="3600" w:hanging="360"/>
+      </w:pPr>
+      <w:rPr>
+        <w:rFonts w:ascii="Courier New" w:hAnsi="Courier New" w:cs="Courier New" w:hint="default"/>
+      </w:rPr>
+    </w:lvl>
+    <w:lvl w:ilvl="5" w:tplc="100C0005" w:tentative="1">
+      <w:start w:val="1"/>
+      <w:numFmt w:val="bullet"/>
+      <w:lvlText w:val=""/>
+      <w:lvlJc w:val="left"/>
+      <w:pPr>
+        <w:ind w:left="4320" w:hanging="360"/>
+      </w:pPr>
+      <w:rPr>
+        <w:rFonts w:ascii="Wingdings" w:hAnsi="Wingdings" w:hint="default"/>
+      </w:rPr>
+    </w:lvl>
+    <w:lvl w:ilvl="6" w:tplc="100C0001" w:tentative="1">
+      <w:start w:val="1"/>
+      <w:numFmt w:val="bullet"/>
+      <w:lvlText w:val=""/>
+      <w:lvlJc w:val="left"/>
+      <w:pPr>
+        <w:ind w:left="5040" w:hanging="360"/>
+      </w:pPr>
+      <w:rPr>
+        <w:rFonts w:ascii="Symbol" w:hAnsi="Symbol" w:hint="default"/>
+      </w:rPr>
+    </w:lvl>
+    <w:lvl w:ilvl="7" w:tplc="100C0003" w:tentative="1">
+      <w:start w:val="1"/>
+      <w:numFmt w:val="bullet"/>
+      <w:lvlText w:val="o"/>
+      <w:lvlJc w:val="left"/>
+      <w:pPr>
+        <w:ind w:left="5760" w:hanging="360"/>
+      </w:pPr>
+      <w:rPr>
+        <w:rFonts w:ascii="Courier New" w:hAnsi="Courier New" w:cs="Courier New" w:hint="default"/>
+      </w:rPr>
+    </w:lvl>
+    <w:lvl w:ilvl="8" w:tplc="100C0005" w:tentative="1">
+      <w:start w:val="1"/>
+      <w:numFmt w:val="bullet"/>
+      <w:lvlText w:val=""/>
+      <w:lvlJc w:val="left"/>
+      <w:pPr>
+        <w:ind w:left="6480" w:hanging="360"/>
+      </w:pPr>
+      <w:rPr>
+        <w:rFonts w:ascii="Wingdings" w:hAnsi="Wingdings" w:hint="default"/>
+      </w:rPr>
+    </w:lvl>
+  </w:abstractNum>
+  <w:abstractNum w:abstractNumId="1" w15:restartNumberingAfterBreak="0">
     <w:nsid w:val="07DC3ACC"/>
     <w:multiLevelType w:val="hybridMultilevel"/>
     <w:tmpl w:val="B3AAFD4E"/>
@@ -2386,7 +3360,7 @@
       </w:rPr>
     </w:lvl>
   </w:abstractNum>
-  <w:abstractNum w:abstractNumId="1" w15:restartNumberingAfterBreak="0">
+  <w:abstractNum w:abstractNumId="2" w15:restartNumberingAfterBreak="0">
     <w:nsid w:val="134453C9"/>
     <w:multiLevelType w:val="hybridMultilevel"/>
     <w:tmpl w:val="396668C8"/>
@@ -2475,7 +3449,7 @@
       </w:pPr>
     </w:lvl>
   </w:abstractNum>
-  <w:abstractNum w:abstractNumId="2" w15:restartNumberingAfterBreak="0">
+  <w:abstractNum w:abstractNumId="3" w15:restartNumberingAfterBreak="0">
     <w:nsid w:val="2FC84604"/>
     <w:multiLevelType w:val="hybridMultilevel"/>
     <w:tmpl w:val="7690D9F0"/>
@@ -2588,7 +3562,233 @@
       </w:rPr>
     </w:lvl>
   </w:abstractNum>
-  <w:abstractNum w:abstractNumId="3" w15:restartNumberingAfterBreak="0">
+  <w:abstractNum w:abstractNumId="4" w15:restartNumberingAfterBreak="0">
+    <w:nsid w:val="47F11CC8"/>
+    <w:multiLevelType w:val="hybridMultilevel"/>
+    <w:tmpl w:val="92E0040C"/>
+    <w:lvl w:ilvl="0" w:tplc="100C0001">
+      <w:start w:val="1"/>
+      <w:numFmt w:val="bullet"/>
+      <w:lvlText w:val=""/>
+      <w:lvlJc w:val="left"/>
+      <w:pPr>
+        <w:ind w:left="360" w:hanging="360"/>
+      </w:pPr>
+      <w:rPr>
+        <w:rFonts w:ascii="Symbol" w:hAnsi="Symbol" w:hint="default"/>
+      </w:rPr>
+    </w:lvl>
+    <w:lvl w:ilvl="1" w:tplc="100C0003" w:tentative="1">
+      <w:start w:val="1"/>
+      <w:numFmt w:val="bullet"/>
+      <w:lvlText w:val="o"/>
+      <w:lvlJc w:val="left"/>
+      <w:pPr>
+        <w:ind w:left="1080" w:hanging="360"/>
+      </w:pPr>
+      <w:rPr>
+        <w:rFonts w:ascii="Courier New" w:hAnsi="Courier New" w:cs="Courier New" w:hint="default"/>
+      </w:rPr>
+    </w:lvl>
+    <w:lvl w:ilvl="2" w:tplc="100C0005" w:tentative="1">
+      <w:start w:val="1"/>
+      <w:numFmt w:val="bullet"/>
+      <w:lvlText w:val=""/>
+      <w:lvlJc w:val="left"/>
+      <w:pPr>
+        <w:ind w:left="1800" w:hanging="360"/>
+      </w:pPr>
+      <w:rPr>
+        <w:rFonts w:ascii="Wingdings" w:hAnsi="Wingdings" w:hint="default"/>
+      </w:rPr>
+    </w:lvl>
+    <w:lvl w:ilvl="3" w:tplc="100C0001" w:tentative="1">
+      <w:start w:val="1"/>
+      <w:numFmt w:val="bullet"/>
+      <w:lvlText w:val=""/>
+      <w:lvlJc w:val="left"/>
+      <w:pPr>
+        <w:ind w:left="2520" w:hanging="360"/>
+      </w:pPr>
+      <w:rPr>
+        <w:rFonts w:ascii="Symbol" w:hAnsi="Symbol" w:hint="default"/>
+      </w:rPr>
+    </w:lvl>
+    <w:lvl w:ilvl="4" w:tplc="100C0003" w:tentative="1">
+      <w:start w:val="1"/>
+      <w:numFmt w:val="bullet"/>
+      <w:lvlText w:val="o"/>
+      <w:lvlJc w:val="left"/>
+      <w:pPr>
+        <w:ind w:left="3240" w:hanging="360"/>
+      </w:pPr>
+      <w:rPr>
+        <w:rFonts w:ascii="Courier New" w:hAnsi="Courier New" w:cs="Courier New" w:hint="default"/>
+      </w:rPr>
+    </w:lvl>
+    <w:lvl w:ilvl="5" w:tplc="100C0005" w:tentative="1">
+      <w:start w:val="1"/>
+      <w:numFmt w:val="bullet"/>
+      <w:lvlText w:val=""/>
+      <w:lvlJc w:val="left"/>
+      <w:pPr>
+        <w:ind w:left="3960" w:hanging="360"/>
+      </w:pPr>
+      <w:rPr>
+        <w:rFonts w:ascii="Wingdings" w:hAnsi="Wingdings" w:hint="default"/>
+      </w:rPr>
+    </w:lvl>
+    <w:lvl w:ilvl="6" w:tplc="100C0001" w:tentative="1">
+      <w:start w:val="1"/>
+      <w:numFmt w:val="bullet"/>
+      <w:lvlText w:val=""/>
+      <w:lvlJc w:val="left"/>
+      <w:pPr>
+        <w:ind w:left="4680" w:hanging="360"/>
+      </w:pPr>
+      <w:rPr>
+        <w:rFonts w:ascii="Symbol" w:hAnsi="Symbol" w:hint="default"/>
+      </w:rPr>
+    </w:lvl>
+    <w:lvl w:ilvl="7" w:tplc="100C0003" w:tentative="1">
+      <w:start w:val="1"/>
+      <w:numFmt w:val="bullet"/>
+      <w:lvlText w:val="o"/>
+      <w:lvlJc w:val="left"/>
+      <w:pPr>
+        <w:ind w:left="5400" w:hanging="360"/>
+      </w:pPr>
+      <w:rPr>
+        <w:rFonts w:ascii="Courier New" w:hAnsi="Courier New" w:cs="Courier New" w:hint="default"/>
+      </w:rPr>
+    </w:lvl>
+    <w:lvl w:ilvl="8" w:tplc="100C0005" w:tentative="1">
+      <w:start w:val="1"/>
+      <w:numFmt w:val="bullet"/>
+      <w:lvlText w:val=""/>
+      <w:lvlJc w:val="left"/>
+      <w:pPr>
+        <w:ind w:left="6120" w:hanging="360"/>
+      </w:pPr>
+      <w:rPr>
+        <w:rFonts w:ascii="Wingdings" w:hAnsi="Wingdings" w:hint="default"/>
+      </w:rPr>
+    </w:lvl>
+  </w:abstractNum>
+  <w:abstractNum w:abstractNumId="5" w15:restartNumberingAfterBreak="0">
+    <w:nsid w:val="499B04E2"/>
+    <w:multiLevelType w:val="hybridMultilevel"/>
+    <w:tmpl w:val="1C543756"/>
+    <w:lvl w:ilvl="0" w:tplc="100C0001">
+      <w:start w:val="1"/>
+      <w:numFmt w:val="bullet"/>
+      <w:lvlText w:val=""/>
+      <w:lvlJc w:val="left"/>
+      <w:pPr>
+        <w:ind w:left="720" w:hanging="360"/>
+      </w:pPr>
+      <w:rPr>
+        <w:rFonts w:ascii="Symbol" w:hAnsi="Symbol" w:hint="default"/>
+      </w:rPr>
+    </w:lvl>
+    <w:lvl w:ilvl="1" w:tplc="100C0003" w:tentative="1">
+      <w:start w:val="1"/>
+      <w:numFmt w:val="bullet"/>
+      <w:lvlText w:val="o"/>
+      <w:lvlJc w:val="left"/>
+      <w:pPr>
+        <w:ind w:left="1440" w:hanging="360"/>
+      </w:pPr>
+      <w:rPr>
+        <w:rFonts w:ascii="Courier New" w:hAnsi="Courier New" w:cs="Courier New" w:hint="default"/>
+      </w:rPr>
+    </w:lvl>
+    <w:lvl w:ilvl="2" w:tplc="100C0005" w:tentative="1">
+      <w:start w:val="1"/>
+      <w:numFmt w:val="bullet"/>
+      <w:lvlText w:val=""/>
+      <w:lvlJc w:val="left"/>
+      <w:pPr>
+        <w:ind w:left="2160" w:hanging="360"/>
+      </w:pPr>
+      <w:rPr>
+        <w:rFonts w:ascii="Wingdings" w:hAnsi="Wingdings" w:hint="default"/>
+      </w:rPr>
+    </w:lvl>
+    <w:lvl w:ilvl="3" w:tplc="100C0001" w:tentative="1">
+      <w:start w:val="1"/>
+      <w:numFmt w:val="bullet"/>
+      <w:lvlText w:val=""/>
+      <w:lvlJc w:val="left"/>
+      <w:pPr>
+        <w:ind w:left="2880" w:hanging="360"/>
+      </w:pPr>
+      <w:rPr>
+        <w:rFonts w:ascii="Symbol" w:hAnsi="Symbol" w:hint="default"/>
+      </w:rPr>
+    </w:lvl>
+    <w:lvl w:ilvl="4" w:tplc="100C0003" w:tentative="1">
+      <w:start w:val="1"/>
+      <w:numFmt w:val="bullet"/>
+      <w:lvlText w:val="o"/>
+      <w:lvlJc w:val="left"/>
+      <w:pPr>
+        <w:ind w:left="3600" w:hanging="360"/>
+      </w:pPr>
+      <w:rPr>
+        <w:rFonts w:ascii="Courier New" w:hAnsi="Courier New" w:cs="Courier New" w:hint="default"/>
+      </w:rPr>
+    </w:lvl>
+    <w:lvl w:ilvl="5" w:tplc="100C0005" w:tentative="1">
+      <w:start w:val="1"/>
+      <w:numFmt w:val="bullet"/>
+      <w:lvlText w:val=""/>
+      <w:lvlJc w:val="left"/>
+      <w:pPr>
+        <w:ind w:left="4320" w:hanging="360"/>
+      </w:pPr>
+      <w:rPr>
+        <w:rFonts w:ascii="Wingdings" w:hAnsi="Wingdings" w:hint="default"/>
+      </w:rPr>
+    </w:lvl>
+    <w:lvl w:ilvl="6" w:tplc="100C0001" w:tentative="1">
+      <w:start w:val="1"/>
+      <w:numFmt w:val="bullet"/>
+      <w:lvlText w:val=""/>
+      <w:lvlJc w:val="left"/>
+      <w:pPr>
+        <w:ind w:left="5040" w:hanging="360"/>
+      </w:pPr>
+      <w:rPr>
+        <w:rFonts w:ascii="Symbol" w:hAnsi="Symbol" w:hint="default"/>
+      </w:rPr>
+    </w:lvl>
+    <w:lvl w:ilvl="7" w:tplc="100C0003" w:tentative="1">
+      <w:start w:val="1"/>
+      <w:numFmt w:val="bullet"/>
+      <w:lvlText w:val="o"/>
+      <w:lvlJc w:val="left"/>
+      <w:pPr>
+        <w:ind w:left="5760" w:hanging="360"/>
+      </w:pPr>
+      <w:rPr>
+        <w:rFonts w:ascii="Courier New" w:hAnsi="Courier New" w:cs="Courier New" w:hint="default"/>
+      </w:rPr>
+    </w:lvl>
+    <w:lvl w:ilvl="8" w:tplc="100C0005" w:tentative="1">
+      <w:start w:val="1"/>
+      <w:numFmt w:val="bullet"/>
+      <w:lvlText w:val=""/>
+      <w:lvlJc w:val="left"/>
+      <w:pPr>
+        <w:ind w:left="6480" w:hanging="360"/>
+      </w:pPr>
+      <w:rPr>
+        <w:rFonts w:ascii="Wingdings" w:hAnsi="Wingdings" w:hint="default"/>
+      </w:rPr>
+    </w:lvl>
+  </w:abstractNum>
+  <w:abstractNum w:abstractNumId="6" w15:restartNumberingAfterBreak="0">
     <w:nsid w:val="4AB70A12"/>
     <w:multiLevelType w:val="hybridMultilevel"/>
     <w:tmpl w:val="173E2A4C"/>
@@ -2701,7 +3901,120 @@
       </w:rPr>
     </w:lvl>
   </w:abstractNum>
-  <w:abstractNum w:abstractNumId="4" w15:restartNumberingAfterBreak="0">
+  <w:abstractNum w:abstractNumId="7" w15:restartNumberingAfterBreak="0">
+    <w:nsid w:val="51113CAA"/>
+    <w:multiLevelType w:val="hybridMultilevel"/>
+    <w:tmpl w:val="1B70FAF2"/>
+    <w:lvl w:ilvl="0" w:tplc="100C0001">
+      <w:start w:val="1"/>
+      <w:numFmt w:val="bullet"/>
+      <w:lvlText w:val=""/>
+      <w:lvlJc w:val="left"/>
+      <w:pPr>
+        <w:ind w:left="720" w:hanging="360"/>
+      </w:pPr>
+      <w:rPr>
+        <w:rFonts w:ascii="Symbol" w:hAnsi="Symbol" w:hint="default"/>
+      </w:rPr>
+    </w:lvl>
+    <w:lvl w:ilvl="1" w:tplc="100C0003" w:tentative="1">
+      <w:start w:val="1"/>
+      <w:numFmt w:val="bullet"/>
+      <w:lvlText w:val="o"/>
+      <w:lvlJc w:val="left"/>
+      <w:pPr>
+        <w:ind w:left="1440" w:hanging="360"/>
+      </w:pPr>
+      <w:rPr>
+        <w:rFonts w:ascii="Courier New" w:hAnsi="Courier New" w:cs="Courier New" w:hint="default"/>
+      </w:rPr>
+    </w:lvl>
+    <w:lvl w:ilvl="2" w:tplc="100C0005" w:tentative="1">
+      <w:start w:val="1"/>
+      <w:numFmt w:val="bullet"/>
+      <w:lvlText w:val=""/>
+      <w:lvlJc w:val="left"/>
+      <w:pPr>
+        <w:ind w:left="2160" w:hanging="360"/>
+      </w:pPr>
+      <w:rPr>
+        <w:rFonts w:ascii="Wingdings" w:hAnsi="Wingdings" w:hint="default"/>
+      </w:rPr>
+    </w:lvl>
+    <w:lvl w:ilvl="3" w:tplc="100C0001" w:tentative="1">
+      <w:start w:val="1"/>
+      <w:numFmt w:val="bullet"/>
+      <w:lvlText w:val=""/>
+      <w:lvlJc w:val="left"/>
+      <w:pPr>
+        <w:ind w:left="2880" w:hanging="360"/>
+      </w:pPr>
+      <w:rPr>
+        <w:rFonts w:ascii="Symbol" w:hAnsi="Symbol" w:hint="default"/>
+      </w:rPr>
+    </w:lvl>
+    <w:lvl w:ilvl="4" w:tplc="100C0003" w:tentative="1">
+      <w:start w:val="1"/>
+      <w:numFmt w:val="bullet"/>
+      <w:lvlText w:val="o"/>
+      <w:lvlJc w:val="left"/>
+      <w:pPr>
+        <w:ind w:left="3600" w:hanging="360"/>
+      </w:pPr>
+      <w:rPr>
+        <w:rFonts w:ascii="Courier New" w:hAnsi="Courier New" w:cs="Courier New" w:hint="default"/>
+      </w:rPr>
+    </w:lvl>
+    <w:lvl w:ilvl="5" w:tplc="100C0005" w:tentative="1">
+      <w:start w:val="1"/>
+      <w:numFmt w:val="bullet"/>
+      <w:lvlText w:val=""/>
+      <w:lvlJc w:val="left"/>
+      <w:pPr>
+        <w:ind w:left="4320" w:hanging="360"/>
+      </w:pPr>
+      <w:rPr>
+        <w:rFonts w:ascii="Wingdings" w:hAnsi="Wingdings" w:hint="default"/>
+      </w:rPr>
+    </w:lvl>
+    <w:lvl w:ilvl="6" w:tplc="100C0001" w:tentative="1">
+      <w:start w:val="1"/>
+      <w:numFmt w:val="bullet"/>
+      <w:lvlText w:val=""/>
+      <w:lvlJc w:val="left"/>
+      <w:pPr>
+        <w:ind w:left="5040" w:hanging="360"/>
+      </w:pPr>
+      <w:rPr>
+        <w:rFonts w:ascii="Symbol" w:hAnsi="Symbol" w:hint="default"/>
+      </w:rPr>
+    </w:lvl>
+    <w:lvl w:ilvl="7" w:tplc="100C0003" w:tentative="1">
+      <w:start w:val="1"/>
+      <w:numFmt w:val="bullet"/>
+      <w:lvlText w:val="o"/>
+      <w:lvlJc w:val="left"/>
+      <w:pPr>
+        <w:ind w:left="5760" w:hanging="360"/>
+      </w:pPr>
+      <w:rPr>
+        <w:rFonts w:ascii="Courier New" w:hAnsi="Courier New" w:cs="Courier New" w:hint="default"/>
+      </w:rPr>
+    </w:lvl>
+    <w:lvl w:ilvl="8" w:tplc="100C0005" w:tentative="1">
+      <w:start w:val="1"/>
+      <w:numFmt w:val="bullet"/>
+      <w:lvlText w:val=""/>
+      <w:lvlJc w:val="left"/>
+      <w:pPr>
+        <w:ind w:left="6480" w:hanging="360"/>
+      </w:pPr>
+      <w:rPr>
+        <w:rFonts w:ascii="Wingdings" w:hAnsi="Wingdings" w:hint="default"/>
+      </w:rPr>
+    </w:lvl>
+  </w:abstractNum>
+  <w:abstractNum w:abstractNumId="8" w15:restartNumberingAfterBreak="0">
     <w:nsid w:val="609D4021"/>
     <w:multiLevelType w:val="hybridMultilevel"/>
     <w:tmpl w:val="FCC6DA1E"/>
@@ -2787,7 +4100,7 @@
       </w:pPr>
     </w:lvl>
   </w:abstractNum>
-  <w:abstractNum w:abstractNumId="5" w15:restartNumberingAfterBreak="0">
+  <w:abstractNum w:abstractNumId="9" w15:restartNumberingAfterBreak="0">
     <w:nsid w:val="689C7C81"/>
     <w:multiLevelType w:val="hybridMultilevel"/>
     <w:tmpl w:val="42E6DF9C"/>
@@ -2876,7 +4189,93 @@
       </w:pPr>
     </w:lvl>
   </w:abstractNum>
-  <w:abstractNum w:abstractNumId="6" w15:restartNumberingAfterBreak="0">
+  <w:abstractNum w:abstractNumId="10" w15:restartNumberingAfterBreak="0">
+    <w:nsid w:val="72021218"/>
+    <w:multiLevelType w:val="hybridMultilevel"/>
+    <w:tmpl w:val="9ECA1F6A"/>
+    <w:lvl w:ilvl="0" w:tplc="100C000F">
+      <w:start w:val="1"/>
+      <w:numFmt w:val="decimal"/>
+      <w:lvlText w:val="%1."/>
+      <w:lvlJc w:val="left"/>
+      <w:pPr>
+        <w:ind w:left="720" w:hanging="360"/>
+      </w:pPr>
+    </w:lvl>
+    <w:lvl w:ilvl="1" w:tplc="100C0019" w:tentative="1">
+      <w:start w:val="1"/>
+      <w:numFmt w:val="lowerLetter"/>
+      <w:lvlText w:val="%2."/>
+      <w:lvlJc w:val="left"/>
+      <w:pPr>
+        <w:ind w:left="1440" w:hanging="360"/>
+      </w:pPr>
+    </w:lvl>
+    <w:lvl w:ilvl="2" w:tplc="100C001B" w:tentative="1">
+      <w:start w:val="1"/>
+      <w:numFmt w:val="lowerRoman"/>
+      <w:lvlText w:val="%3."/>
+      <w:lvlJc w:val="right"/>
+      <w:pPr>
+        <w:ind w:left="2160" w:hanging="180"/>
+      </w:pPr>
+    </w:lvl>
+    <w:lvl w:ilvl="3" w:tplc="100C000F" w:tentative="1">
+      <w:start w:val="1"/>
+      <w:numFmt w:val="decimal"/>
+      <w:lvlText w:val="%4."/>
+      <w:lvlJc w:val="left"/>
+      <w:pPr>
+        <w:ind w:left="2880" w:hanging="360"/>
+      </w:pPr>
+    </w:lvl>
+    <w:lvl w:ilvl="4" w:tplc="100C0019" w:tentative="1">
+      <w:start w:val="1"/>
+      <w:numFmt w:val="lowerLetter"/>
+      <w:lvlText w:val="%5."/>
+      <w:lvlJc w:val="left"/>
+      <w:pPr>
+        <w:ind w:left="3600" w:hanging="360"/>
+      </w:pPr>
+    </w:lvl>
+    <w:lvl w:ilvl="5" w:tplc="100C001B" w:tentative="1">
+      <w:start w:val="1"/>
+      <w:numFmt w:val="lowerRoman"/>
+      <w:lvlText w:val="%6."/>
+      <w:lvlJc w:val="right"/>
+      <w:pPr>
+        <w:ind w:left="4320" w:hanging="180"/>
+      </w:pPr>
+    </w:lvl>
+    <w:lvl w:ilvl="6" w:tplc="100C000F" w:tentative="1">
+      <w:start w:val="1"/>
+      <w:numFmt w:val="decimal"/>
+      <w:lvlText w:val="%7."/>
+      <w:lvlJc w:val="left"/>
+      <w:pPr>
+        <w:ind w:left="5040" w:hanging="360"/>
+      </w:pPr>
+    </w:lvl>
+    <w:lvl w:ilvl="7" w:tplc="100C0019" w:tentative="1">
+      <w:start w:val="1"/>
+      <w:numFmt w:val="lowerLetter"/>
+      <w:lvlText w:val="%8."/>
+      <w:lvlJc w:val="left"/>
+      <w:pPr>
+        <w:ind w:left="5760" w:hanging="360"/>
+      </w:pPr>
+    </w:lvl>
+    <w:lvl w:ilvl="8" w:tplc="100C001B" w:tentative="1">
+      <w:start w:val="1"/>
+      <w:numFmt w:val="lowerRoman"/>
+      <w:lvlText w:val="%9."/>
+      <w:lvlJc w:val="right"/>
+      <w:pPr>
+        <w:ind w:left="6480" w:hanging="180"/>
+      </w:pPr>
+    </w:lvl>
+  </w:abstractNum>
+  <w:abstractNum w:abstractNumId="11" w15:restartNumberingAfterBreak="0">
     <w:nsid w:val="738870F0"/>
     <w:multiLevelType w:val="hybridMultilevel"/>
     <w:tmpl w:val="FC0CE76E"/>
@@ -2989,26 +4388,246 @@
       </w:rPr>
     </w:lvl>
   </w:abstractNum>
+  <w:abstractNum w:abstractNumId="12" w15:restartNumberingAfterBreak="0">
+    <w:nsid w:val="75063EEA"/>
+    <w:multiLevelType w:val="hybridMultilevel"/>
+    <w:tmpl w:val="A1BC4A04"/>
+    <w:lvl w:ilvl="0" w:tplc="100C0001">
+      <w:start w:val="1"/>
+      <w:numFmt w:val="bullet"/>
+      <w:lvlText w:val=""/>
+      <w:lvlJc w:val="left"/>
+      <w:pPr>
+        <w:ind w:left="720" w:hanging="360"/>
+      </w:pPr>
+      <w:rPr>
+        <w:rFonts w:ascii="Symbol" w:hAnsi="Symbol" w:hint="default"/>
+      </w:rPr>
+    </w:lvl>
+    <w:lvl w:ilvl="1" w:tplc="100C0003" w:tentative="1">
+      <w:start w:val="1"/>
+      <w:numFmt w:val="bullet"/>
+      <w:lvlText w:val="o"/>
+      <w:lvlJc w:val="left"/>
+      <w:pPr>
+        <w:ind w:left="1440" w:hanging="360"/>
+      </w:pPr>
+      <w:rPr>
+        <w:rFonts w:ascii="Courier New" w:hAnsi="Courier New" w:cs="Courier New" w:hint="default"/>
+      </w:rPr>
+    </w:lvl>
+    <w:lvl w:ilvl="2" w:tplc="100C0005" w:tentative="1">
+      <w:start w:val="1"/>
+      <w:numFmt w:val="bullet"/>
+      <w:lvlText w:val=""/>
+      <w:lvlJc w:val="left"/>
+      <w:pPr>
+        <w:ind w:left="2160" w:hanging="360"/>
+      </w:pPr>
+      <w:rPr>
+        <w:rFonts w:ascii="Wingdings" w:hAnsi="Wingdings" w:hint="default"/>
+      </w:rPr>
+    </w:lvl>
+    <w:lvl w:ilvl="3" w:tplc="100C0001" w:tentative="1">
+      <w:start w:val="1"/>
+      <w:numFmt w:val="bullet"/>
+      <w:lvlText w:val=""/>
+      <w:lvlJc w:val="left"/>
+      <w:pPr>
+        <w:ind w:left="2880" w:hanging="360"/>
+      </w:pPr>
+      <w:rPr>
+        <w:rFonts w:ascii="Symbol" w:hAnsi="Symbol" w:hint="default"/>
+      </w:rPr>
+    </w:lvl>
+    <w:lvl w:ilvl="4" w:tplc="100C0003" w:tentative="1">
+      <w:start w:val="1"/>
+      <w:numFmt w:val="bullet"/>
+      <w:lvlText w:val="o"/>
+      <w:lvlJc w:val="left"/>
+      <w:pPr>
+        <w:ind w:left="3600" w:hanging="360"/>
+      </w:pPr>
+      <w:rPr>
+        <w:rFonts w:ascii="Courier New" w:hAnsi="Courier New" w:cs="Courier New" w:hint="default"/>
+      </w:rPr>
+    </w:lvl>
+    <w:lvl w:ilvl="5" w:tplc="100C0005" w:tentative="1">
+      <w:start w:val="1"/>
+      <w:numFmt w:val="bullet"/>
+      <w:lvlText w:val=""/>
+      <w:lvlJc w:val="left"/>
+      <w:pPr>
+        <w:ind w:left="4320" w:hanging="360"/>
+      </w:pPr>
+      <w:rPr>
+        <w:rFonts w:ascii="Wingdings" w:hAnsi="Wingdings" w:hint="default"/>
+      </w:rPr>
+    </w:lvl>
+    <w:lvl w:ilvl="6" w:tplc="100C0001" w:tentative="1">
+      <w:start w:val="1"/>
+      <w:numFmt w:val="bullet"/>
+      <w:lvlText w:val=""/>
+      <w:lvlJc w:val="left"/>
+      <w:pPr>
+        <w:ind w:left="5040" w:hanging="360"/>
+      </w:pPr>
+      <w:rPr>
+        <w:rFonts w:ascii="Symbol" w:hAnsi="Symbol" w:hint="default"/>
+      </w:rPr>
+    </w:lvl>
+    <w:lvl w:ilvl="7" w:tplc="100C0003" w:tentative="1">
+      <w:start w:val="1"/>
+      <w:numFmt w:val="bullet"/>
+      <w:lvlText w:val="o"/>
+      <w:lvlJc w:val="left"/>
+      <w:pPr>
+        <w:ind w:left="5760" w:hanging="360"/>
+      </w:pPr>
+      <w:rPr>
+        <w:rFonts w:ascii="Courier New" w:hAnsi="Courier New" w:cs="Courier New" w:hint="default"/>
+      </w:rPr>
+    </w:lvl>
+    <w:lvl w:ilvl="8" w:tplc="100C0005" w:tentative="1">
+      <w:start w:val="1"/>
+      <w:numFmt w:val="bullet"/>
+      <w:lvlText w:val=""/>
+      <w:lvlJc w:val="left"/>
+      <w:pPr>
+        <w:ind w:left="6480" w:hanging="360"/>
+      </w:pPr>
+      <w:rPr>
+        <w:rFonts w:ascii="Wingdings" w:hAnsi="Wingdings" w:hint="default"/>
+      </w:rPr>
+    </w:lvl>
+  </w:abstractNum>
+  <w:abstractNum w:abstractNumId="13" w15:restartNumberingAfterBreak="0">
+    <w:nsid w:val="774A16BB"/>
+    <w:multiLevelType w:val="hybridMultilevel"/>
+    <w:tmpl w:val="6BCCDB8C"/>
+    <w:lvl w:ilvl="0" w:tplc="100C000F">
+      <w:start w:val="1"/>
+      <w:numFmt w:val="decimal"/>
+      <w:lvlText w:val="%1."/>
+      <w:lvlJc w:val="left"/>
+      <w:pPr>
+        <w:ind w:left="720" w:hanging="360"/>
+      </w:pPr>
+    </w:lvl>
+    <w:lvl w:ilvl="1" w:tplc="100C0019" w:tentative="1">
+      <w:start w:val="1"/>
+      <w:numFmt w:val="lowerLetter"/>
+      <w:lvlText w:val="%2."/>
+      <w:lvlJc w:val="left"/>
+      <w:pPr>
+        <w:ind w:left="1440" w:hanging="360"/>
+      </w:pPr>
+    </w:lvl>
+    <w:lvl w:ilvl="2" w:tplc="100C001B" w:tentative="1">
+      <w:start w:val="1"/>
+      <w:numFmt w:val="lowerRoman"/>
+      <w:lvlText w:val="%3."/>
+      <w:lvlJc w:val="right"/>
+      <w:pPr>
+        <w:ind w:left="2160" w:hanging="180"/>
+      </w:pPr>
+    </w:lvl>
+    <w:lvl w:ilvl="3" w:tplc="100C000F" w:tentative="1">
+      <w:start w:val="1"/>
+      <w:numFmt w:val="decimal"/>
+      <w:lvlText w:val="%4."/>
+      <w:lvlJc w:val="left"/>
+      <w:pPr>
+        <w:ind w:left="2880" w:hanging="360"/>
+      </w:pPr>
+    </w:lvl>
+    <w:lvl w:ilvl="4" w:tplc="100C0019" w:tentative="1">
+      <w:start w:val="1"/>
+      <w:numFmt w:val="lowerLetter"/>
+      <w:lvlText w:val="%5."/>
+      <w:lvlJc w:val="left"/>
+      <w:pPr>
+        <w:ind w:left="3600" w:hanging="360"/>
+      </w:pPr>
+    </w:lvl>
+    <w:lvl w:ilvl="5" w:tplc="100C001B" w:tentative="1">
+      <w:start w:val="1"/>
+      <w:numFmt w:val="lowerRoman"/>
+      <w:lvlText w:val="%6."/>
+      <w:lvlJc w:val="right"/>
+      <w:pPr>
+        <w:ind w:left="4320" w:hanging="180"/>
+      </w:pPr>
+    </w:lvl>
+    <w:lvl w:ilvl="6" w:tplc="100C000F" w:tentative="1">
+      <w:start w:val="1"/>
+      <w:numFmt w:val="decimal"/>
+      <w:lvlText w:val="%7."/>
+      <w:lvlJc w:val="left"/>
+      <w:pPr>
+        <w:ind w:left="5040" w:hanging="360"/>
+      </w:pPr>
+    </w:lvl>
+    <w:lvl w:ilvl="7" w:tplc="100C0019" w:tentative="1">
+      <w:start w:val="1"/>
+      <w:numFmt w:val="lowerLetter"/>
+      <w:lvlText w:val="%8."/>
+      <w:lvlJc w:val="left"/>
+      <w:pPr>
+        <w:ind w:left="5760" w:hanging="360"/>
+      </w:pPr>
+    </w:lvl>
+    <w:lvl w:ilvl="8" w:tplc="100C001B" w:tentative="1">
+      <w:start w:val="1"/>
+      <w:numFmt w:val="lowerRoman"/>
+      <w:lvlText w:val="%9."/>
+      <w:lvlJc w:val="right"/>
+      <w:pPr>
+        <w:ind w:left="6480" w:hanging="180"/>
+      </w:pPr>
+    </w:lvl>
+  </w:abstractNum>
   <w:num w:numId="1" w16cid:durableId="1316686375">
+    <w:abstractNumId w:val="9"/>
+  </w:num>
+  <w:num w:numId="2" w16cid:durableId="2138450546">
+    <w:abstractNumId w:val="2"/>
+  </w:num>
+  <w:num w:numId="3" w16cid:durableId="1991210968">
+    <w:abstractNumId w:val="8"/>
+  </w:num>
+  <w:num w:numId="4" w16cid:durableId="38089637">
+    <w:abstractNumId w:val="11"/>
+  </w:num>
+  <w:num w:numId="5" w16cid:durableId="954871016">
+    <w:abstractNumId w:val="1"/>
+  </w:num>
+  <w:num w:numId="6" w16cid:durableId="459112264">
+    <w:abstractNumId w:val="3"/>
+  </w:num>
+  <w:num w:numId="7" w16cid:durableId="1848443415">
+    <w:abstractNumId w:val="6"/>
+  </w:num>
+  <w:num w:numId="8" w16cid:durableId="412163215">
+    <w:abstractNumId w:val="4"/>
+  </w:num>
+  <w:num w:numId="9" w16cid:durableId="704257241">
+    <w:abstractNumId w:val="13"/>
+  </w:num>
+  <w:num w:numId="10" w16cid:durableId="1390566805">
+    <w:abstractNumId w:val="10"/>
+  </w:num>
+  <w:num w:numId="11" w16cid:durableId="1188635856">
+    <w:abstractNumId w:val="12"/>
+  </w:num>
+  <w:num w:numId="12" w16cid:durableId="1996496719">
     <w:abstractNumId w:val="5"/>
   </w:num>
-  <w:num w:numId="2" w16cid:durableId="2138450546">
-    <w:abstractNumId w:val="1"/>
+  <w:num w:numId="13" w16cid:durableId="1478954253">
+    <w:abstractNumId w:val="7"/>
   </w:num>
-  <w:num w:numId="3" w16cid:durableId="1991210968">
-    <w:abstractNumId w:val="4"/>
-  </w:num>
-  <w:num w:numId="4" w16cid:durableId="38089637">
-    <w:abstractNumId w:val="6"/>
-  </w:num>
-  <w:num w:numId="5" w16cid:durableId="954871016">
+  <w:num w:numId="14" w16cid:durableId="1429040618">
     <w:abstractNumId w:val="0"/>
-  </w:num>
-  <w:num w:numId="6" w16cid:durableId="459112264">
-    <w:abstractNumId w:val="2"/>
-  </w:num>
-  <w:num w:numId="7" w16cid:durableId="1848443415">
-    <w:abstractNumId w:val="3"/>
   </w:num>
 </w:numbering>
 </file>
@@ -3826,6 +5445,19 @@
       <w:ind w:left="440"/>
     </w:pPr>
   </w:style>
+  <w:style w:type="character" w:styleId="CodeHTML">
+    <w:name w:val="HTML Code"/>
+    <w:basedOn w:val="Policepardfaut"/>
+    <w:uiPriority w:val="99"/>
+    <w:semiHidden/>
+    <w:unhideWhenUsed/>
+    <w:rsid w:val="00577B26"/>
+    <w:rPr>
+      <w:rFonts w:ascii="Courier New" w:eastAsia="Times New Roman" w:hAnsi="Courier New" w:cs="Courier New"/>
+      <w:sz w:val="20"/>
+      <w:szCs w:val="20"/>
+    </w:rPr>
+  </w:style>
 </w:styles>
 </file>
 

</xml_diff>

<commit_message>
les chercheres mouvement fonctionne avec le changement de données utilisateurs.
</commit_message>
<xml_diff>
--- a/P_Appro2-JournaldesDiffiultés-OmarEgalAhmed.docx
+++ b/P_Appro2-JournaldesDiffiultés-OmarEgalAhmed.docx
@@ -19,21 +19,12 @@
               <w:color w:val="2F5496" w:themeColor="accent1" w:themeShade="BF"/>
             </w:rPr>
           </w:pPr>
-          <w:proofErr w:type="spellStart"/>
           <w:r>
             <w:rPr>
               <w:rStyle w:val="TitreCar"/>
               <w:color w:val="2F5496" w:themeColor="accent1" w:themeShade="BF"/>
             </w:rPr>
-            <w:t>P_Appro</w:t>
-          </w:r>
-          <w:proofErr w:type="spellEnd"/>
-          <w:r>
-            <w:rPr>
-              <w:rStyle w:val="TitreCar"/>
-              <w:color w:val="2F5496" w:themeColor="accent1" w:themeShade="BF"/>
-            </w:rPr>
-            <w:t> 2</w:t>
+            <w:t>P_Appro 2</w:t>
           </w:r>
         </w:p>
         <w:tbl>
@@ -162,20 +153,6 @@
         <w:p>
           <w:pPr>
             <w:jc w:val="center"/>
-            <w:rPr>
-              <w:sz w:val="28"/>
-            </w:rPr>
-          </w:pPr>
-          <w:r>
-            <w:rPr>
-              <w:sz w:val="28"/>
-            </w:rPr>
-            <w:t>24 périodes</w:t>
-          </w:r>
-        </w:p>
-        <w:p>
-          <w:pPr>
-            <w:jc w:val="center"/>
           </w:pPr>
           <w:r>
             <w:rPr>
@@ -240,7 +217,7 @@
               <w:r>
                 <w:fldChar w:fldCharType="separate"/>
               </w:r>
-              <w:hyperlink w:anchor="_Toc194071830" w:history="1">
+              <w:hyperlink w:anchor="_Toc195271717" w:history="1">
                 <w:r>
                   <w:rPr>
                     <w:rStyle w:val="Lienhypertexte"/>
@@ -267,7 +244,7 @@
                     <w:noProof/>
                     <w:webHidden/>
                   </w:rPr>
-                  <w:instrText xml:space="preserve"> PAGEREF _Toc194071830 \h </w:instrText>
+                  <w:instrText xml:space="preserve"> PAGEREF _Toc195271717 \h </w:instrText>
                 </w:r>
                 <w:r>
                   <w:rPr>
@@ -310,7 +287,7 @@
                   <w:lang w:eastAsia="fr-CH"/>
                 </w:rPr>
               </w:pPr>
-              <w:hyperlink w:anchor="_Toc194071831" w:history="1">
+              <w:hyperlink w:anchor="_Toc195271718" w:history="1">
                 <w:r>
                   <w:rPr>
                     <w:rStyle w:val="Lienhypertexte"/>
@@ -337,7 +314,7 @@
                     <w:noProof/>
                     <w:webHidden/>
                   </w:rPr>
-                  <w:instrText xml:space="preserve"> PAGEREF _Toc194071831 \h </w:instrText>
+                  <w:instrText xml:space="preserve"> PAGEREF _Toc195271718 \h </w:instrText>
                 </w:r>
                 <w:r>
                   <w:rPr>
@@ -380,7 +357,7 @@
                   <w:lang w:eastAsia="fr-CH"/>
                 </w:rPr>
               </w:pPr>
-              <w:hyperlink w:anchor="_Toc194071832" w:history="1">
+              <w:hyperlink w:anchor="_Toc195271719" w:history="1">
                 <w:r>
                   <w:rPr>
                     <w:rStyle w:val="Lienhypertexte"/>
@@ -407,7 +384,7 @@
                     <w:noProof/>
                     <w:webHidden/>
                   </w:rPr>
-                  <w:instrText xml:space="preserve"> PAGEREF _Toc194071832 \h </w:instrText>
+                  <w:instrText xml:space="preserve"> PAGEREF _Toc195271719 \h </w:instrText>
                 </w:r>
                 <w:r>
                   <w:rPr>
@@ -450,7 +427,7 @@
                   <w:lang w:eastAsia="fr-CH"/>
                 </w:rPr>
               </w:pPr>
-              <w:hyperlink w:anchor="_Toc194071833" w:history="1">
+              <w:hyperlink w:anchor="_Toc195271720" w:history="1">
                 <w:r>
                   <w:rPr>
                     <w:rStyle w:val="Lienhypertexte"/>
@@ -477,7 +454,7 @@
                     <w:noProof/>
                     <w:webHidden/>
                   </w:rPr>
-                  <w:instrText xml:space="preserve"> PAGEREF _Toc194071833 \h </w:instrText>
+                  <w:instrText xml:space="preserve"> PAGEREF _Toc195271720 \h </w:instrText>
                 </w:r>
                 <w:r>
                   <w:rPr>
@@ -520,7 +497,7 @@
                   <w:lang w:eastAsia="fr-CH"/>
                 </w:rPr>
               </w:pPr>
-              <w:hyperlink w:anchor="_Toc194071834" w:history="1">
+              <w:hyperlink w:anchor="_Toc195271721" w:history="1">
                 <w:r>
                   <w:rPr>
                     <w:rStyle w:val="Lienhypertexte"/>
@@ -547,7 +524,7 @@
                     <w:noProof/>
                     <w:webHidden/>
                   </w:rPr>
-                  <w:instrText xml:space="preserve"> PAGEREF _Toc194071834 \h </w:instrText>
+                  <w:instrText xml:space="preserve"> PAGEREF _Toc195271721 \h </w:instrText>
                 </w:r>
                 <w:r>
                   <w:rPr>
@@ -590,7 +567,7 @@
                   <w:lang w:eastAsia="fr-CH"/>
                 </w:rPr>
               </w:pPr>
-              <w:hyperlink w:anchor="_Toc194071835" w:history="1">
+              <w:hyperlink w:anchor="_Toc195271722" w:history="1">
                 <w:r>
                   <w:rPr>
                     <w:rStyle w:val="Lienhypertexte"/>
@@ -617,7 +594,7 @@
                     <w:noProof/>
                     <w:webHidden/>
                   </w:rPr>
-                  <w:instrText xml:space="preserve"> PAGEREF _Toc194071835 \h </w:instrText>
+                  <w:instrText xml:space="preserve"> PAGEREF _Toc195271722 \h </w:instrText>
                 </w:r>
                 <w:r>
                   <w:rPr>
@@ -660,7 +637,7 @@
                   <w:lang w:eastAsia="fr-CH"/>
                 </w:rPr>
               </w:pPr>
-              <w:hyperlink w:anchor="_Toc194071836" w:history="1">
+              <w:hyperlink w:anchor="_Toc195271723" w:history="1">
                 <w:r>
                   <w:rPr>
                     <w:rStyle w:val="Lienhypertexte"/>
@@ -687,7 +664,7 @@
                     <w:noProof/>
                     <w:webHidden/>
                   </w:rPr>
-                  <w:instrText xml:space="preserve"> PAGEREF _Toc194071836 \h </w:instrText>
+                  <w:instrText xml:space="preserve"> PAGEREF _Toc195271723 \h </w:instrText>
                 </w:r>
                 <w:r>
                   <w:rPr>
@@ -730,7 +707,7 @@
                   <w:lang w:eastAsia="fr-CH"/>
                 </w:rPr>
               </w:pPr>
-              <w:hyperlink w:anchor="_Toc194071837" w:history="1">
+              <w:hyperlink w:anchor="_Toc195271724" w:history="1">
                 <w:r>
                   <w:rPr>
                     <w:rStyle w:val="Lienhypertexte"/>
@@ -757,7 +734,7 @@
                     <w:noProof/>
                     <w:webHidden/>
                   </w:rPr>
-                  <w:instrText xml:space="preserve"> PAGEREF _Toc194071837 \h </w:instrText>
+                  <w:instrText xml:space="preserve"> PAGEREF _Toc195271724 \h </w:instrText>
                 </w:r>
                 <w:r>
                   <w:rPr>
@@ -800,7 +777,7 @@
                   <w:lang w:eastAsia="fr-CH"/>
                 </w:rPr>
               </w:pPr>
-              <w:hyperlink w:anchor="_Toc194071838" w:history="1">
+              <w:hyperlink w:anchor="_Toc195271725" w:history="1">
                 <w:r>
                   <w:rPr>
                     <w:rStyle w:val="Lienhypertexte"/>
@@ -827,7 +804,7 @@
                     <w:noProof/>
                     <w:webHidden/>
                   </w:rPr>
-                  <w:instrText xml:space="preserve"> PAGEREF _Toc194071838 \h </w:instrText>
+                  <w:instrText xml:space="preserve"> PAGEREF _Toc195271725 \h </w:instrText>
                 </w:r>
                 <w:r>
                   <w:rPr>
@@ -870,7 +847,7 @@
                   <w:lang w:eastAsia="fr-CH"/>
                 </w:rPr>
               </w:pPr>
-              <w:hyperlink w:anchor="_Toc194071839" w:history="1">
+              <w:hyperlink w:anchor="_Toc195271726" w:history="1">
                 <w:r>
                   <w:rPr>
                     <w:rStyle w:val="Lienhypertexte"/>
@@ -897,7 +874,7 @@
                     <w:noProof/>
                     <w:webHidden/>
                   </w:rPr>
-                  <w:instrText xml:space="preserve"> PAGEREF _Toc194071839 \h </w:instrText>
+                  <w:instrText xml:space="preserve"> PAGEREF _Toc195271726 \h </w:instrText>
                 </w:r>
                 <w:r>
                   <w:rPr>
@@ -940,7 +917,7 @@
                   <w:lang w:eastAsia="fr-CH"/>
                 </w:rPr>
               </w:pPr>
-              <w:hyperlink w:anchor="_Toc194071840" w:history="1">
+              <w:hyperlink w:anchor="_Toc195271727" w:history="1">
                 <w:r>
                   <w:rPr>
                     <w:rStyle w:val="Lienhypertexte"/>
@@ -967,7 +944,7 @@
                     <w:noProof/>
                     <w:webHidden/>
                   </w:rPr>
-                  <w:instrText xml:space="preserve"> PAGEREF _Toc194071840 \h </w:instrText>
+                  <w:instrText xml:space="preserve"> PAGEREF _Toc195271727 \h </w:instrText>
                 </w:r>
                 <w:r>
                   <w:rPr>
@@ -988,6 +965,216 @@
                     <w:webHidden/>
                   </w:rPr>
                   <w:t>5</w:t>
+                </w:r>
+                <w:r>
+                  <w:rPr>
+                    <w:noProof/>
+                    <w:webHidden/>
+                  </w:rPr>
+                  <w:fldChar w:fldCharType="end"/>
+                </w:r>
+              </w:hyperlink>
+            </w:p>
+            <w:p>
+              <w:pPr>
+                <w:pStyle w:val="TM2"/>
+                <w:tabs>
+                  <w:tab w:val="right" w:leader="dot" w:pos="9062"/>
+                </w:tabs>
+                <w:rPr>
+                  <w:rFonts w:eastAsiaTheme="minorEastAsia"/>
+                  <w:noProof/>
+                  <w:lang w:eastAsia="fr-CH"/>
+                </w:rPr>
+              </w:pPr>
+              <w:hyperlink w:anchor="_Toc195271728" w:history="1">
+                <w:r>
+                  <w:rPr>
+                    <w:rStyle w:val="Lienhypertexte"/>
+                    <w:noProof/>
+                  </w:rPr>
+                  <w:t>Semaine du 7 au 11 Avril</w:t>
+                </w:r>
+                <w:r>
+                  <w:rPr>
+                    <w:noProof/>
+                    <w:webHidden/>
+                  </w:rPr>
+                  <w:tab/>
+                </w:r>
+                <w:r>
+                  <w:rPr>
+                    <w:noProof/>
+                    <w:webHidden/>
+                  </w:rPr>
+                  <w:fldChar w:fldCharType="begin"/>
+                </w:r>
+                <w:r>
+                  <w:rPr>
+                    <w:noProof/>
+                    <w:webHidden/>
+                  </w:rPr>
+                  <w:instrText xml:space="preserve"> PAGEREF _Toc195271728 \h </w:instrText>
+                </w:r>
+                <w:r>
+                  <w:rPr>
+                    <w:noProof/>
+                    <w:webHidden/>
+                  </w:rPr>
+                </w:r>
+                <w:r>
+                  <w:rPr>
+                    <w:noProof/>
+                    <w:webHidden/>
+                  </w:rPr>
+                  <w:fldChar w:fldCharType="separate"/>
+                </w:r>
+                <w:r>
+                  <w:rPr>
+                    <w:noProof/>
+                    <w:webHidden/>
+                  </w:rPr>
+                  <w:t>6</w:t>
+                </w:r>
+                <w:r>
+                  <w:rPr>
+                    <w:noProof/>
+                    <w:webHidden/>
+                  </w:rPr>
+                  <w:fldChar w:fldCharType="end"/>
+                </w:r>
+              </w:hyperlink>
+            </w:p>
+            <w:p>
+              <w:pPr>
+                <w:pStyle w:val="TM2"/>
+                <w:tabs>
+                  <w:tab w:val="right" w:leader="dot" w:pos="9062"/>
+                </w:tabs>
+                <w:rPr>
+                  <w:rFonts w:eastAsiaTheme="minorEastAsia"/>
+                  <w:noProof/>
+                  <w:lang w:eastAsia="fr-CH"/>
+                </w:rPr>
+              </w:pPr>
+              <w:hyperlink w:anchor="_Toc195271729" w:history="1">
+                <w:r>
+                  <w:rPr>
+                    <w:rStyle w:val="Lienhypertexte"/>
+                    <w:noProof/>
+                  </w:rPr>
+                  <w:t>Gestion des exceptions et sécurité :</w:t>
+                </w:r>
+                <w:r>
+                  <w:rPr>
+                    <w:noProof/>
+                    <w:webHidden/>
+                  </w:rPr>
+                  <w:tab/>
+                </w:r>
+                <w:r>
+                  <w:rPr>
+                    <w:noProof/>
+                    <w:webHidden/>
+                  </w:rPr>
+                  <w:fldChar w:fldCharType="begin"/>
+                </w:r>
+                <w:r>
+                  <w:rPr>
+                    <w:noProof/>
+                    <w:webHidden/>
+                  </w:rPr>
+                  <w:instrText xml:space="preserve"> PAGEREF _Toc195271729 \h </w:instrText>
+                </w:r>
+                <w:r>
+                  <w:rPr>
+                    <w:noProof/>
+                    <w:webHidden/>
+                  </w:rPr>
+                </w:r>
+                <w:r>
+                  <w:rPr>
+                    <w:noProof/>
+                    <w:webHidden/>
+                  </w:rPr>
+                  <w:fldChar w:fldCharType="separate"/>
+                </w:r>
+                <w:r>
+                  <w:rPr>
+                    <w:noProof/>
+                    <w:webHidden/>
+                  </w:rPr>
+                  <w:t>6</w:t>
+                </w:r>
+                <w:r>
+                  <w:rPr>
+                    <w:noProof/>
+                    <w:webHidden/>
+                  </w:rPr>
+                  <w:fldChar w:fldCharType="end"/>
+                </w:r>
+              </w:hyperlink>
+            </w:p>
+            <w:p>
+              <w:pPr>
+                <w:pStyle w:val="TM2"/>
+                <w:tabs>
+                  <w:tab w:val="right" w:leader="dot" w:pos="9062"/>
+                </w:tabs>
+                <w:rPr>
+                  <w:rFonts w:eastAsiaTheme="minorEastAsia"/>
+                  <w:noProof/>
+                  <w:lang w:eastAsia="fr-CH"/>
+                </w:rPr>
+              </w:pPr>
+              <w:hyperlink w:anchor="_Toc195271730" w:history="1">
+                <w:r>
+                  <w:rPr>
+                    <w:rStyle w:val="Lienhypertexte"/>
+                    <w:noProof/>
+                  </w:rPr>
+                  <w:t>Optimisation des performances :</w:t>
+                </w:r>
+                <w:r>
+                  <w:rPr>
+                    <w:noProof/>
+                    <w:webHidden/>
+                  </w:rPr>
+                  <w:tab/>
+                </w:r>
+                <w:r>
+                  <w:rPr>
+                    <w:noProof/>
+                    <w:webHidden/>
+                  </w:rPr>
+                  <w:fldChar w:fldCharType="begin"/>
+                </w:r>
+                <w:r>
+                  <w:rPr>
+                    <w:noProof/>
+                    <w:webHidden/>
+                  </w:rPr>
+                  <w:instrText xml:space="preserve"> PAGEREF _Toc195271730 \h </w:instrText>
+                </w:r>
+                <w:r>
+                  <w:rPr>
+                    <w:noProof/>
+                    <w:webHidden/>
+                  </w:rPr>
+                </w:r>
+                <w:r>
+                  <w:rPr>
+                    <w:noProof/>
+                    <w:webHidden/>
+                  </w:rPr>
+                  <w:fldChar w:fldCharType="separate"/>
+                </w:r>
+                <w:r>
+                  <w:rPr>
+                    <w:noProof/>
+                    <w:webHidden/>
+                  </w:rPr>
+                  <w:t>6</w:t>
                 </w:r>
                 <w:r>
                   <w:rPr>
@@ -1030,7 +1217,7 @@
         <w:pStyle w:val="Titre1"/>
         <w:jc w:val="both"/>
       </w:pPr>
-      <w:bookmarkStart w:id="0" w:name="_Toc194071830"/>
+      <w:bookmarkStart w:id="0" w:name="_Toc195271717"/>
       <w:r>
         <w:lastRenderedPageBreak/>
         <w:t>Liste des difficultés à identifier</w:t>
@@ -1042,7 +1229,7 @@
         <w:pStyle w:val="Titre2"/>
         <w:jc w:val="both"/>
       </w:pPr>
-      <w:bookmarkStart w:id="1" w:name="_Toc194071831"/>
+      <w:bookmarkStart w:id="1" w:name="_Toc195271718"/>
       <w:r>
         <w:t xml:space="preserve">Semaine du 17 au 21 </w:t>
       </w:r>
@@ -1056,7 +1243,7 @@
         <w:pStyle w:val="Titre3"/>
         <w:jc w:val="both"/>
       </w:pPr>
-      <w:bookmarkStart w:id="2" w:name="_Toc194071832"/>
+      <w:bookmarkStart w:id="2" w:name="_Toc195271719"/>
       <w:r>
         <w:t>Conception de l'interface utilisateur :</w:t>
       </w:r>
@@ -1173,7 +1360,7 @@
         <w:pStyle w:val="Titre3"/>
         <w:jc w:val="both"/>
       </w:pPr>
-      <w:bookmarkStart w:id="3" w:name="_Toc194071833"/>
+      <w:bookmarkStart w:id="3" w:name="_Toc195271720"/>
       <w:r>
         <w:t>Intégration de la base de données :</w:t>
       </w:r>
@@ -1207,17 +1394,8 @@
         <w:t xml:space="preserve">La solution de base de données choisie est </w:t>
       </w:r>
       <w:r>
-        <w:t xml:space="preserve">MySQL. Pour l’intégrer à l’application Windows </w:t>
-      </w:r>
-      <w:proofErr w:type="spellStart"/>
-      <w:r>
-        <w:t>form</w:t>
-      </w:r>
-      <w:proofErr w:type="spellEnd"/>
-      <w:r>
-        <w:t xml:space="preserve">, le package </w:t>
-      </w:r>
-      <w:proofErr w:type="spellStart"/>
+        <w:t xml:space="preserve">MySQL. Pour l’intégrer à l’application Windows form, le package </w:t>
+      </w:r>
       <w:r>
         <w:rPr>
           <w:b/>
@@ -1225,7 +1403,6 @@
         </w:rPr>
         <w:t>MySql.Data</w:t>
       </w:r>
-      <w:proofErr w:type="spellEnd"/>
       <w:r>
         <w:t xml:space="preserve"> doit être intégrer à la solution. Ensuite, </w:t>
       </w:r>
@@ -1236,15 +1413,7 @@
         <w:t>Docker</w:t>
       </w:r>
       <w:r>
-        <w:t xml:space="preserve"> facilite le déploiement et l'isolation de l'environnement de la base de données. </w:t>
-      </w:r>
-      <w:proofErr w:type="gramStart"/>
-      <w:r>
-        <w:t>phpMyAdmin</w:t>
-      </w:r>
-      <w:proofErr w:type="gramEnd"/>
-      <w:r>
-        <w:t xml:space="preserve"> compte à lui permet l’administration de la base de données. </w:t>
+        <w:t xml:space="preserve"> facilite le déploiement et l'isolation de l'environnement de la base de données. phpMyAdmin compte à lui permet l’administration de la base de données. </w:t>
       </w:r>
     </w:p>
     <w:p>
@@ -1284,18 +1453,12 @@
       <w:r>
         <w:t xml:space="preserve">Pour assurer une bonne organisation des données, il est essentiel de définir des tables bien structurées, notamment </w:t>
       </w:r>
-      <w:proofErr w:type="spellStart"/>
       <w:r>
         <w:t>t_a</w:t>
       </w:r>
       <w:r>
-        <w:t>rticle</w:t>
-      </w:r>
-      <w:proofErr w:type="spellEnd"/>
-      <w:r>
-        <w:t xml:space="preserve">, </w:t>
-      </w:r>
-      <w:proofErr w:type="spellStart"/>
+        <w:t xml:space="preserve">rticle, </w:t>
+      </w:r>
       <w:r>
         <w:t>t_c</w:t>
       </w:r>
@@ -1306,41 +1469,19 @@
         <w:t>é</w:t>
       </w:r>
       <w:r>
-        <w:t>gorie</w:t>
-      </w:r>
-      <w:proofErr w:type="spellEnd"/>
-      <w:r>
-        <w:t xml:space="preserve">, </w:t>
-      </w:r>
-      <w:proofErr w:type="spellStart"/>
+        <w:t xml:space="preserve">gorie, </w:t>
+      </w:r>
       <w:r>
         <w:t>t_m</w:t>
       </w:r>
       <w:r>
-        <w:t>ouvement</w:t>
-      </w:r>
-      <w:proofErr w:type="spellEnd"/>
-      <w:r>
-        <w:t xml:space="preserve"> et </w:t>
-      </w:r>
-      <w:proofErr w:type="spellStart"/>
+        <w:t xml:space="preserve">ouvement et </w:t>
+      </w:r>
       <w:r>
         <w:t>t_u</w:t>
       </w:r>
       <w:r>
-        <w:t>tilisateur</w:t>
-      </w:r>
-      <w:proofErr w:type="spellEnd"/>
-      <w:r>
-        <w:t>. Les relations doivent être claires, avec un article associé à une catégorie selon une relation (</w:t>
-      </w:r>
-      <w:proofErr w:type="gramStart"/>
-      <w:r>
-        <w:t>1,N</w:t>
-      </w:r>
-      <w:proofErr w:type="gramEnd"/>
-      <w:r>
-        <w:t xml:space="preserve">), et chaque mouvement de stock étant lié à un article et un utilisateur également en (1,N). </w:t>
+        <w:t xml:space="preserve">tilisateur. Les relations doivent être claires, avec un article associé à une catégorie selon une relation (1,N), et chaque mouvement de stock étant lié à un article et un utilisateur également en (1,N). </w:t>
       </w:r>
     </w:p>
     <w:p>
@@ -1401,15 +1542,7 @@
         <w:jc w:val="both"/>
       </w:pPr>
       <w:r>
-        <w:t>Enfin, l’intégrité des données doit être garantie à l’aide de contraintes telles que les clés étrangères (</w:t>
-      </w:r>
-      <w:proofErr w:type="spellStart"/>
-      <w:r>
-        <w:t>Foreign</w:t>
-      </w:r>
-      <w:proofErr w:type="spellEnd"/>
-      <w:r>
-        <w:t xml:space="preserve"> Keys), l’obligation de certains champs (NOT NULL)</w:t>
+        <w:t>Enfin, l’intégrité des données doit être garantie à l’aide de contraintes telles que les clés étrangères (Foreign Keys), l’obligation de certains champs (NOT NULL)</w:t>
       </w:r>
       <w:r>
         <w:t>.</w:t>
@@ -1420,7 +1553,7 @@
         <w:pStyle w:val="Titre3"/>
         <w:jc w:val="both"/>
       </w:pPr>
-      <w:bookmarkStart w:id="4" w:name="_Toc194071834"/>
+      <w:bookmarkStart w:id="4" w:name="_Toc195271721"/>
       <w:r>
         <w:t>S</w:t>
       </w:r>
@@ -1462,7 +1595,6 @@
       <w:r>
         <w:t xml:space="preserve">able </w:t>
       </w:r>
-      <w:proofErr w:type="spellStart"/>
       <w:r>
         <w:rPr>
           <w:b/>
@@ -1470,7 +1602,6 @@
         </w:rPr>
         <w:t>t_mouvement</w:t>
       </w:r>
-      <w:proofErr w:type="spellEnd"/>
       <w:r>
         <w:t xml:space="preserve"> avec les champs</w:t>
       </w:r>
@@ -1478,21 +1609,14 @@
         <w:t xml:space="preserve"> </w:t>
       </w:r>
       <w:r>
-        <w:t xml:space="preserve">type (entrée/sortie), quantité, date, </w:t>
-      </w:r>
-      <w:proofErr w:type="spellStart"/>
-      <w:r>
-        <w:t>id_utilisateur</w:t>
-      </w:r>
-      <w:proofErr w:type="spellEnd"/>
+        <w:t>type (entrée/sortie), quantité, date, id_utilisateur</w:t>
+      </w:r>
       <w:r>
         <w:t xml:space="preserve">, </w:t>
       </w:r>
-      <w:proofErr w:type="spellStart"/>
       <w:r>
         <w:t>id_article</w:t>
       </w:r>
-      <w:proofErr w:type="spellEnd"/>
       <w:r>
         <w:t xml:space="preserve"> permet des gérer </w:t>
       </w:r>
@@ -1537,7 +1661,7 @@
         <w:pStyle w:val="Titre3"/>
         <w:jc w:val="both"/>
       </w:pPr>
-      <w:bookmarkStart w:id="5" w:name="_Toc194071835"/>
+      <w:bookmarkStart w:id="5" w:name="_Toc195271722"/>
       <w:r>
         <w:t>Gestion des exceptions et sécurité :</w:t>
       </w:r>
@@ -1584,13 +1708,8 @@
       <w:r>
         <w:t>« </w:t>
       </w:r>
-      <w:proofErr w:type="spellStart"/>
-      <w:r>
-        <w:t>try</w:t>
-      </w:r>
-      <w:proofErr w:type="spellEnd"/>
-      <w:r>
-        <w:t>-catch</w:t>
+      <w:r>
+        <w:t>try-catch</w:t>
       </w:r>
       <w:r>
         <w:t> »</w:t>
@@ -1699,7 +1818,7 @@
         <w:pStyle w:val="Titre3"/>
         <w:jc w:val="both"/>
       </w:pPr>
-      <w:bookmarkStart w:id="6" w:name="_Toc194071836"/>
+      <w:bookmarkStart w:id="6" w:name="_Toc195271723"/>
       <w:r>
         <w:lastRenderedPageBreak/>
         <w:t>Documentation et maintenance :</w:t>
@@ -1729,133 +1848,29 @@
     </w:p>
     <w:p>
       <w:pPr>
+        <w:rPr>
+          <w:lang w:eastAsia="fr-CH"/>
+        </w:rPr>
+      </w:pPr>
+      <w:r>
+        <w:rPr>
+          <w:lang w:eastAsia="fr-CH"/>
+        </w:rPr>
+        <w:t>Doxygen est un générateur de documentation sous licence libre capable de produire une documentation logicielle à partir du code source d'un programme. Il est donc plus qu’utile à la maintenance future de l’application.</w:t>
+      </w:r>
+    </w:p>
+    <w:p>
+      <w:pPr>
         <w:pStyle w:val="Paragraphedeliste"/>
         <w:ind w:left="0"/>
         <w:jc w:val="both"/>
+      </w:pPr>
+      <w:r>
         <w:rPr>
           <w:b/>
           <w:bCs/>
         </w:rPr>
-      </w:pPr>
-      <w:r>
-        <w:rPr>
-          <w:rFonts w:ascii="Times New Roman" w:eastAsia="Times New Roman" w:hAnsi="Times New Roman" w:cs="Times New Roman"/>
-          <w:b/>
-          <w:bCs/>
-          <w:kern w:val="0"/>
-          <w:sz w:val="24"/>
-          <w:szCs w:val="24"/>
-          <w:lang w:eastAsia="fr-CH"/>
-          <w14:ligatures w14:val="none"/>
-        </w:rPr>
-        <w:fldChar w:fldCharType="begin"/>
-      </w:r>
-      <w:r>
-        <w:rPr>
-          <w:rFonts w:ascii="Times New Roman" w:eastAsia="Times New Roman" w:hAnsi="Times New Roman" w:cs="Times New Roman"/>
-          <w:b/>
-          <w:bCs/>
-          <w:kern w:val="0"/>
-          <w:sz w:val="24"/>
-          <w:szCs w:val="24"/>
-          <w:lang w:eastAsia="fr-CH"/>
-          <w14:ligatures w14:val="none"/>
-        </w:rPr>
-        <w:instrText>HYPERLINK "https://www.bing.com/ck/a?!&amp;&amp;p=9018fcba9311bb1941055abb59d068764b372b78dd669c63c169951df3991dfdJmltdHM9MTc0MjUxNTIwMA&amp;ptn=3&amp;ver=2&amp;hsh=4&amp;fclid=082c19bb-8eb4-6366-0373-0cc88fbf6274&amp;psq=doxygen&amp;u=a1aHR0cHM6Ly9mci53aWtpcGVkaWEub3JnL3dpa2kvRG94eWdlbg&amp;ntb=1" \o "fr.wikipedia.org" \t "_blank"</w:instrText>
-      </w:r>
-      <w:r>
-        <w:rPr>
-          <w:rFonts w:ascii="Times New Roman" w:eastAsia="Times New Roman" w:hAnsi="Times New Roman" w:cs="Times New Roman"/>
-          <w:b/>
-          <w:bCs/>
-          <w:kern w:val="0"/>
-          <w:sz w:val="24"/>
-          <w:szCs w:val="24"/>
-          <w:lang w:eastAsia="fr-CH"/>
-          <w14:ligatures w14:val="none"/>
-        </w:rPr>
-      </w:r>
-      <w:r>
-        <w:rPr>
-          <w:rFonts w:ascii="Times New Roman" w:eastAsia="Times New Roman" w:hAnsi="Times New Roman" w:cs="Times New Roman"/>
-          <w:b/>
-          <w:bCs/>
-          <w:kern w:val="0"/>
-          <w:sz w:val="24"/>
-          <w:szCs w:val="24"/>
-          <w:lang w:eastAsia="fr-CH"/>
-          <w14:ligatures w14:val="none"/>
-        </w:rPr>
-        <w:fldChar w:fldCharType="separate"/>
-      </w:r>
-      <w:proofErr w:type="spellStart"/>
-      <w:r>
-        <w:rPr>
-          <w:rFonts w:ascii="Roboto" w:eastAsia="Times New Roman" w:hAnsi="Roboto" w:cs="Times New Roman"/>
-          <w:b/>
-          <w:bCs/>
-          <w:color w:val="111111"/>
-          <w:kern w:val="0"/>
-          <w:sz w:val="20"/>
-          <w:szCs w:val="20"/>
-          <w:shd w:val="clear" w:color="auto" w:fill="FFFFFF"/>
-          <w:lang w:eastAsia="fr-CH"/>
-          <w14:ligatures w14:val="none"/>
-        </w:rPr>
-        <w:t>Doxygen</w:t>
-      </w:r>
-      <w:proofErr w:type="spellEnd"/>
-      <w:r>
-        <w:rPr>
-          <w:rFonts w:ascii="Roboto" w:eastAsia="Times New Roman" w:hAnsi="Roboto" w:cs="Times New Roman"/>
-          <w:color w:val="111111"/>
-          <w:kern w:val="0"/>
-          <w:sz w:val="20"/>
-          <w:szCs w:val="20"/>
-          <w:shd w:val="clear" w:color="auto" w:fill="FFFFFF"/>
-          <w:lang w:eastAsia="fr-CH"/>
-          <w14:ligatures w14:val="none"/>
-        </w:rPr>
-        <w:t xml:space="preserve"> est un générateur de documentation sous licence libre capable de produire une documentation logicielle à partir du code source d'un programme.</w:t>
-      </w:r>
-      <w:r>
-        <w:rPr>
-          <w:rFonts w:ascii="Roboto" w:eastAsia="Times New Roman" w:hAnsi="Roboto" w:cs="Times New Roman"/>
-          <w:color w:val="111111"/>
-          <w:kern w:val="0"/>
-          <w:sz w:val="20"/>
-          <w:szCs w:val="20"/>
-          <w:shd w:val="clear" w:color="auto" w:fill="FFFFFF"/>
-          <w:lang w:eastAsia="fr-CH"/>
-          <w14:ligatures w14:val="none"/>
-        </w:rPr>
-        <w:t xml:space="preserve"> Il est donc plus qu’utile </w:t>
-      </w:r>
-      <w:r>
-        <w:rPr>
-          <w:rFonts w:ascii="Roboto" w:eastAsia="Times New Roman" w:hAnsi="Roboto" w:cs="Times New Roman"/>
-          <w:color w:val="111111"/>
-          <w:kern w:val="0"/>
-          <w:sz w:val="20"/>
-          <w:szCs w:val="20"/>
-          <w:shd w:val="clear" w:color="auto" w:fill="FFFFFF"/>
-          <w:lang w:eastAsia="fr-CH"/>
-          <w14:ligatures w14:val="none"/>
-        </w:rPr>
-        <w:t>à la maintenance future</w:t>
-      </w:r>
-      <w:r>
-        <w:rPr>
-          <w:rFonts w:ascii="Roboto" w:eastAsia="Times New Roman" w:hAnsi="Roboto" w:cs="Times New Roman"/>
-          <w:color w:val="111111"/>
-          <w:kern w:val="0"/>
-          <w:sz w:val="20"/>
-          <w:szCs w:val="20"/>
-          <w:shd w:val="clear" w:color="auto" w:fill="FFFFFF"/>
-          <w:lang w:eastAsia="fr-CH"/>
-          <w14:ligatures w14:val="none"/>
-        </w:rPr>
-        <w:t xml:space="preserve"> de l’application.</w:t>
+        <w:t>Quelles sont les bonnes pratiques pour garantir une évolutivité du projet ?</w:t>
       </w:r>
     </w:p>
     <w:p>
@@ -1865,15 +1880,10 @@
         <w:jc w:val="both"/>
       </w:pPr>
       <w:r>
-        <w:rPr>
-          <w:rFonts w:ascii="Times New Roman" w:eastAsia="Times New Roman" w:hAnsi="Times New Roman" w:cs="Times New Roman"/>
-          <w:kern w:val="0"/>
-          <w:sz w:val="24"/>
-          <w:szCs w:val="24"/>
-          <w:lang w:eastAsia="fr-CH"/>
-          <w14:ligatures w14:val="none"/>
-        </w:rPr>
-        <w:fldChar w:fldCharType="end"/>
+        <w:t>L’utilisation de norme et pattern de codage sont des bonnes pratiques pour garantir une évolutivité du projet. Les normes de codage sont celle du l’ETML et le pattern MVC (Modèle-Vue-Contrôleur)</w:t>
+      </w:r>
+      <w:r>
+        <w:t xml:space="preserve"> sera implémenté.</w:t>
       </w:r>
     </w:p>
     <w:p>
@@ -1882,40 +1892,13 @@
         <w:ind w:left="0"/>
         <w:jc w:val="both"/>
       </w:pPr>
-      <w:r>
-        <w:rPr>
-          <w:b/>
-          <w:bCs/>
-        </w:rPr>
-        <w:t>Quelles sont les bonnes pratiques pour garantir une évolutivité du projet ?</w:t>
-      </w:r>
-    </w:p>
-    <w:p>
-      <w:pPr>
-        <w:pStyle w:val="Paragraphedeliste"/>
-        <w:ind w:left="0"/>
-        <w:jc w:val="both"/>
-      </w:pPr>
-      <w:r>
-        <w:t>L’utilisation de norme et pattern de codage sont des bonnes pratiques pour garantir une évolutivité du projet. Les normes de codage sont celle du l’ETML et le pattern MVC (Modèle-Vue-Contrôleur)</w:t>
-      </w:r>
-      <w:r>
-        <w:t xml:space="preserve"> sera implémenté.</w:t>
-      </w:r>
-    </w:p>
-    <w:p>
-      <w:pPr>
-        <w:pStyle w:val="Paragraphedeliste"/>
-        <w:ind w:left="0"/>
-        <w:jc w:val="both"/>
-      </w:pPr>
     </w:p>
     <w:p>
       <w:pPr>
         <w:pStyle w:val="Titre2"/>
         <w:jc w:val="both"/>
       </w:pPr>
-      <w:bookmarkStart w:id="7" w:name="_Toc194071837"/>
+      <w:bookmarkStart w:id="7" w:name="_Toc195271724"/>
       <w:r>
         <w:t xml:space="preserve">Semaine du </w:t>
       </w:r>
@@ -1944,7 +1927,7 @@
         <w:pStyle w:val="Titre3"/>
         <w:jc w:val="both"/>
       </w:pPr>
-      <w:bookmarkStart w:id="8" w:name="_Toc194071838"/>
+      <w:bookmarkStart w:id="8" w:name="_Toc195271725"/>
       <w:r>
         <w:t>Intégration de la base de données :</w:t>
       </w:r>
@@ -2115,61 +2098,10 @@
     </w:p>
     <w:p>
       <w:pPr>
-        <w:pStyle w:val="Paragraphedeliste"/>
-        <w:numPr>
-          <w:ilvl w:val="0"/>
-          <w:numId w:val="8"/>
-        </w:numPr>
-        <w:jc w:val="both"/>
-        <w:rPr>
-          <w:rFonts w:cstheme="minorHAnsi"/>
-        </w:rPr>
-      </w:pPr>
-      <w:r>
-        <w:rPr>
-          <w:rFonts w:cstheme="minorHAnsi"/>
-        </w:rPr>
-        <w:t>Utiliser des transactions pour garantir la cohérence des opérations.</w:t>
-      </w:r>
-    </w:p>
-    <w:p>
-      <w:pPr>
-        <w:pStyle w:val="Paragraphedeliste"/>
-        <w:numPr>
-          <w:ilvl w:val="0"/>
-          <w:numId w:val="8"/>
-        </w:numPr>
-        <w:jc w:val="both"/>
-        <w:rPr>
-          <w:rFonts w:cstheme="minorHAnsi"/>
-        </w:rPr>
-      </w:pPr>
-      <w:r>
-        <w:rPr>
-          <w:rFonts w:cstheme="minorHAnsi"/>
-        </w:rPr>
-        <w:t xml:space="preserve">Analyser les requêtes avec </w:t>
-      </w:r>
-      <w:r>
-        <w:rPr>
-          <w:rStyle w:val="CodeHTML"/>
-          <w:rFonts w:asciiTheme="minorHAnsi" w:eastAsiaTheme="majorEastAsia" w:hAnsiTheme="minorHAnsi" w:cstheme="minorHAnsi"/>
-        </w:rPr>
-        <w:t>EXPLAIN</w:t>
-      </w:r>
-      <w:r>
-        <w:rPr>
-          <w:rFonts w:cstheme="minorHAnsi"/>
-        </w:rPr>
-        <w:t xml:space="preserve"> pour détecter les ralentissements.</w:t>
-      </w:r>
-    </w:p>
-    <w:p>
-      <w:pPr>
         <w:pStyle w:val="Titre3"/>
         <w:jc w:val="both"/>
       </w:pPr>
-      <w:bookmarkStart w:id="9" w:name="_Toc194071839"/>
+      <w:bookmarkStart w:id="9" w:name="_Toc195271726"/>
       <w:r>
         <w:t>Fonctionnalités CRUD :</w:t>
       </w:r>
@@ -2206,23 +2138,7 @@
           <w:b/>
           <w:bCs/>
         </w:rPr>
-        <w:t>Création (</w:t>
-      </w:r>
-      <w:proofErr w:type="spellStart"/>
-      <w:r>
-        <w:rPr>
-          <w:b/>
-          <w:bCs/>
-        </w:rPr>
-        <w:t>Create</w:t>
-      </w:r>
-      <w:proofErr w:type="spellEnd"/>
-      <w:r>
-        <w:rPr>
-          <w:b/>
-          <w:bCs/>
-        </w:rPr>
-        <w:t>)</w:t>
+        <w:t>Création (Create)</w:t>
       </w:r>
       <w:r>
         <w:t xml:space="preserve"> : Valider les entrées avant insertion, utiliser des transactions pour garantir la cohérence et gérer les erreurs pour éviter les saisies invalides.</w:t>
@@ -2306,23 +2222,7 @@
           <w:b/>
           <w:bCs/>
         </w:rPr>
-        <w:t>Suppression (</w:t>
-      </w:r>
-      <w:proofErr w:type="spellStart"/>
-      <w:r>
-        <w:rPr>
-          <w:b/>
-          <w:bCs/>
-        </w:rPr>
-        <w:t>Delete</w:t>
-      </w:r>
-      <w:proofErr w:type="spellEnd"/>
-      <w:r>
-        <w:rPr>
-          <w:b/>
-          <w:bCs/>
-        </w:rPr>
-        <w:t>)</w:t>
+        <w:t>Suppression (Delete)</w:t>
       </w:r>
       <w:r>
         <w:t xml:space="preserve"> : Vérifier les dépendances avant suppression, demander une confirmation et privilégier une suppression logique si nécessaire.</w:t>
@@ -2407,7 +2307,7 @@
         <w:pStyle w:val="Titre3"/>
         <w:jc w:val="both"/>
       </w:pPr>
-      <w:bookmarkStart w:id="10" w:name="_Toc194071840"/>
+      <w:bookmarkStart w:id="10" w:name="_Toc195271727"/>
       <w:r>
         <w:t>S</w:t>
       </w:r>
@@ -2458,6 +2358,196 @@
       <w:r>
         <w:t>Types d’alertes possibles. Les alertes peuvent être visuelles avec des icônes rouges mises en évidence dans la liste des articles.</w:t>
       </w:r>
+    </w:p>
+    <w:p>
+      <w:r>
+        <w:br w:type="page"/>
+      </w:r>
+    </w:p>
+    <w:p>
+      <w:pPr>
+        <w:pStyle w:val="Titre2"/>
+        <w:jc w:val="both"/>
+      </w:pPr>
+      <w:bookmarkStart w:id="11" w:name="_Toc195271728"/>
+      <w:r>
+        <w:lastRenderedPageBreak/>
+        <w:t xml:space="preserve">Semaine du </w:t>
+      </w:r>
+      <w:r>
+        <w:t>7</w:t>
+      </w:r>
+      <w:r>
+        <w:t xml:space="preserve"> au </w:t>
+      </w:r>
+      <w:r>
+        <w:t>11 Avril</w:t>
+      </w:r>
+      <w:bookmarkEnd w:id="11"/>
+    </w:p>
+    <w:p>
+      <w:pPr>
+        <w:pStyle w:val="Titre2"/>
+        <w:jc w:val="both"/>
+      </w:pPr>
+      <w:r>
+        <w:t> </w:t>
+      </w:r>
+      <w:bookmarkStart w:id="12" w:name="_Toc195271729"/>
+      <w:r>
+        <w:t>Gestion des exceptions et sécurité :</w:t>
+      </w:r>
+      <w:bookmarkEnd w:id="12"/>
+    </w:p>
+    <w:p>
+      <w:pPr>
+        <w:jc w:val="both"/>
+        <w:rPr>
+          <w:b/>
+          <w:bCs/>
+        </w:rPr>
+      </w:pPr>
+      <w:r>
+        <w:rPr>
+          <w:b/>
+          <w:bCs/>
+        </w:rPr>
+        <w:t>Quelles mesures de sécurité mettre en place pour protéger les données sensibles ?</w:t>
+      </w:r>
+    </w:p>
+    <w:p>
+      <w:pPr>
+        <w:jc w:val="both"/>
+      </w:pPr>
+      <w:r>
+        <w:t>Les seules données sensibles sont les mots de passe utilisateurs. Ces dernières seront hashées avant d’être stocké</w:t>
+      </w:r>
+      <w:r>
+        <w:t>es dans la base de données directement avec la requête SQL lors de l’enregistrement d’un nouvel utilisateur.</w:t>
+      </w:r>
+    </w:p>
+    <w:p>
+      <w:pPr>
+        <w:pStyle w:val="Titre2"/>
+        <w:jc w:val="both"/>
+      </w:pPr>
+      <w:bookmarkStart w:id="13" w:name="_Toc195271730"/>
+      <w:r>
+        <w:t>Optimisation des performances :</w:t>
+      </w:r>
+      <w:bookmarkEnd w:id="13"/>
+    </w:p>
+    <w:p>
+      <w:pPr>
+        <w:rPr>
+          <w:b/>
+          <w:bCs/>
+        </w:rPr>
+      </w:pPr>
+      <w:r>
+        <w:rPr>
+          <w:b/>
+          <w:bCs/>
+        </w:rPr>
+        <w:t>Comment garantir que l'application reste réactive même avec un volume croissant de données ?</w:t>
+      </w:r>
+    </w:p>
+    <w:p>
+      <w:pPr>
+        <w:jc w:val="both"/>
+      </w:pPr>
+      <w:r>
+        <w:t xml:space="preserve">Pour garantir </w:t>
+      </w:r>
+      <w:r>
+        <w:t>la réactivité e l’application plusieurs stratégies existent :</w:t>
+      </w:r>
+    </w:p>
+    <w:p>
+      <w:pPr>
+        <w:pStyle w:val="Paragraphedeliste"/>
+        <w:numPr>
+          <w:ilvl w:val="0"/>
+          <w:numId w:val="15"/>
+        </w:numPr>
+        <w:jc w:val="both"/>
+      </w:pPr>
+      <w:r>
+        <w:t>Optimiser les requêtes SQL afin de sélectionner uniquement les données qui nous sont nécessaire.</w:t>
+      </w:r>
+    </w:p>
+    <w:p>
+      <w:pPr>
+        <w:pStyle w:val="Paragraphedeliste"/>
+        <w:numPr>
+          <w:ilvl w:val="0"/>
+          <w:numId w:val="15"/>
+        </w:numPr>
+        <w:jc w:val="both"/>
+      </w:pPr>
+      <w:r>
+        <w:t>Une pagination efficace permet d’éviter l’affichage de toutes les données en même moment.</w:t>
+      </w:r>
+    </w:p>
+    <w:p>
+      <w:pPr>
+        <w:pStyle w:val="Paragraphedeliste"/>
+        <w:numPr>
+          <w:ilvl w:val="0"/>
+          <w:numId w:val="15"/>
+        </w:numPr>
+        <w:jc w:val="both"/>
+      </w:pPr>
+      <w:r>
+        <w:t>Nettoyer et archiver les données obsolètes permet de garder une DB légère et rapide.</w:t>
+      </w:r>
+    </w:p>
+    <w:p>
+      <w:pPr>
+        <w:pStyle w:val="Paragraphedeliste"/>
+        <w:numPr>
+          <w:ilvl w:val="0"/>
+          <w:numId w:val="15"/>
+        </w:numPr>
+        <w:jc w:val="both"/>
+      </w:pPr>
+      <w:r>
+        <w:t>Utilisation d’un modèle MVC garantit une meilleure organisation et des performances plus stables.</w:t>
+      </w:r>
+    </w:p>
+    <w:p>
+      <w:r>
+        <w:rPr>
+          <w:b/>
+          <w:bCs/>
+        </w:rPr>
+        <w:t>Quelles stratégies d'optimisation peuvent être appliquées (indexation, pagination, cache, etc.) ?</w:t>
+      </w:r>
+    </w:p>
+    <w:p>
+      <w:pPr>
+        <w:jc w:val="both"/>
+      </w:pPr>
+      <w:r>
+        <w:t>Un système de pagination été mise en place lors de la consultation des mouvements et des articles.</w:t>
+      </w:r>
+    </w:p>
+    <w:p>
+      <w:pPr>
+        <w:jc w:val="both"/>
+      </w:pPr>
+      <w:r>
+        <w:t>Un système de recherche et de filtre permet également d’optimiser la consultations des données à travers l’applications</w:t>
+      </w:r>
+      <w:r>
+        <w:t>.</w:t>
+      </w:r>
+    </w:p>
+    <w:p/>
+    <w:p>
+      <w:pPr>
+        <w:jc w:val="both"/>
+      </w:pPr>
     </w:p>
     <w:sectPr>
       <w:headerReference w:type="default" r:id="rId10"/>
@@ -2855,7 +2945,7 @@
               <w:noProof/>
               <w:szCs w:val="16"/>
             </w:rPr>
-            <w:t>28.03.2025 16:30</w:t>
+            <w:t>11.04.2025 13:50</w:t>
           </w:r>
           <w:r>
             <w:rPr>
@@ -2898,7 +2988,7 @@
                 <w:noProof/>
                 <w:szCs w:val="16"/>
               </w:rPr>
-              <w:t>29</w:t>
+              <w:t>36</w:t>
             </w:r>
           </w:fldSimple>
           <w:r>
@@ -2935,7 +3025,7 @@
               <w:noProof/>
               <w:szCs w:val="16"/>
             </w:rPr>
-            <w:t>28.03.2025 16:30</w:t>
+            <w:t>11.04.2025 13:50</w:t>
           </w:r>
           <w:r>
             <w:rPr>
@@ -2974,7 +3064,7 @@
               <w:rPr>
                 <w:noProof/>
               </w:rPr>
-              <w:t>_Appro2-JournaldesDiffiultés-OmarEgalAhmed</w:t>
+              <w:t>_Appro2-JournaldesDiffiultés-OmarEgalAhmed.docx</w:t>
             </w:r>
           </w:fldSimple>
         </w:p>
@@ -3450,6 +3540,95 @@
     </w:lvl>
   </w:abstractNum>
   <w:abstractNum w:abstractNumId="3" w15:restartNumberingAfterBreak="0">
+    <w:nsid w:val="19E225B8"/>
+    <w:multiLevelType w:val="hybridMultilevel"/>
+    <w:tmpl w:val="9574F120"/>
+    <w:lvl w:ilvl="0" w:tplc="100C000F">
+      <w:start w:val="1"/>
+      <w:numFmt w:val="decimal"/>
+      <w:lvlText w:val="%1."/>
+      <w:lvlJc w:val="left"/>
+      <w:pPr>
+        <w:ind w:left="360" w:hanging="360"/>
+      </w:pPr>
+      <w:rPr>
+        <w:rFonts w:hint="default"/>
+      </w:rPr>
+    </w:lvl>
+    <w:lvl w:ilvl="1" w:tplc="100C0019" w:tentative="1">
+      <w:start w:val="1"/>
+      <w:numFmt w:val="lowerLetter"/>
+      <w:lvlText w:val="%2."/>
+      <w:lvlJc w:val="left"/>
+      <w:pPr>
+        <w:ind w:left="1080" w:hanging="360"/>
+      </w:pPr>
+    </w:lvl>
+    <w:lvl w:ilvl="2" w:tplc="100C001B" w:tentative="1">
+      <w:start w:val="1"/>
+      <w:numFmt w:val="lowerRoman"/>
+      <w:lvlText w:val="%3."/>
+      <w:lvlJc w:val="right"/>
+      <w:pPr>
+        <w:ind w:left="1800" w:hanging="180"/>
+      </w:pPr>
+    </w:lvl>
+    <w:lvl w:ilvl="3" w:tplc="100C000F" w:tentative="1">
+      <w:start w:val="1"/>
+      <w:numFmt w:val="decimal"/>
+      <w:lvlText w:val="%4."/>
+      <w:lvlJc w:val="left"/>
+      <w:pPr>
+        <w:ind w:left="2520" w:hanging="360"/>
+      </w:pPr>
+    </w:lvl>
+    <w:lvl w:ilvl="4" w:tplc="100C0019" w:tentative="1">
+      <w:start w:val="1"/>
+      <w:numFmt w:val="lowerLetter"/>
+      <w:lvlText w:val="%5."/>
+      <w:lvlJc w:val="left"/>
+      <w:pPr>
+        <w:ind w:left="3240" w:hanging="360"/>
+      </w:pPr>
+    </w:lvl>
+    <w:lvl w:ilvl="5" w:tplc="100C001B" w:tentative="1">
+      <w:start w:val="1"/>
+      <w:numFmt w:val="lowerRoman"/>
+      <w:lvlText w:val="%6."/>
+      <w:lvlJc w:val="right"/>
+      <w:pPr>
+        <w:ind w:left="3960" w:hanging="180"/>
+      </w:pPr>
+    </w:lvl>
+    <w:lvl w:ilvl="6" w:tplc="100C000F" w:tentative="1">
+      <w:start w:val="1"/>
+      <w:numFmt w:val="decimal"/>
+      <w:lvlText w:val="%7."/>
+      <w:lvlJc w:val="left"/>
+      <w:pPr>
+        <w:ind w:left="4680" w:hanging="360"/>
+      </w:pPr>
+    </w:lvl>
+    <w:lvl w:ilvl="7" w:tplc="100C0019" w:tentative="1">
+      <w:start w:val="1"/>
+      <w:numFmt w:val="lowerLetter"/>
+      <w:lvlText w:val="%8."/>
+      <w:lvlJc w:val="left"/>
+      <w:pPr>
+        <w:ind w:left="5400" w:hanging="360"/>
+      </w:pPr>
+    </w:lvl>
+    <w:lvl w:ilvl="8" w:tplc="100C001B" w:tentative="1">
+      <w:start w:val="1"/>
+      <w:numFmt w:val="lowerRoman"/>
+      <w:lvlText w:val="%9."/>
+      <w:lvlJc w:val="right"/>
+      <w:pPr>
+        <w:ind w:left="6120" w:hanging="180"/>
+      </w:pPr>
+    </w:lvl>
+  </w:abstractNum>
+  <w:abstractNum w:abstractNumId="4" w15:restartNumberingAfterBreak="0">
     <w:nsid w:val="2FC84604"/>
     <w:multiLevelType w:val="hybridMultilevel"/>
     <w:tmpl w:val="7690D9F0"/>
@@ -3562,7 +3741,7 @@
       </w:rPr>
     </w:lvl>
   </w:abstractNum>
-  <w:abstractNum w:abstractNumId="4" w15:restartNumberingAfterBreak="0">
+  <w:abstractNum w:abstractNumId="5" w15:restartNumberingAfterBreak="0">
     <w:nsid w:val="47F11CC8"/>
     <w:multiLevelType w:val="hybridMultilevel"/>
     <w:tmpl w:val="92E0040C"/>
@@ -3675,7 +3854,7 @@
       </w:rPr>
     </w:lvl>
   </w:abstractNum>
-  <w:abstractNum w:abstractNumId="5" w15:restartNumberingAfterBreak="0">
+  <w:abstractNum w:abstractNumId="6" w15:restartNumberingAfterBreak="0">
     <w:nsid w:val="499B04E2"/>
     <w:multiLevelType w:val="hybridMultilevel"/>
     <w:tmpl w:val="1C543756"/>
@@ -3788,7 +3967,7 @@
       </w:rPr>
     </w:lvl>
   </w:abstractNum>
-  <w:abstractNum w:abstractNumId="6" w15:restartNumberingAfterBreak="0">
+  <w:abstractNum w:abstractNumId="7" w15:restartNumberingAfterBreak="0">
     <w:nsid w:val="4AB70A12"/>
     <w:multiLevelType w:val="hybridMultilevel"/>
     <w:tmpl w:val="173E2A4C"/>
@@ -3901,7 +4080,7 @@
       </w:rPr>
     </w:lvl>
   </w:abstractNum>
-  <w:abstractNum w:abstractNumId="7" w15:restartNumberingAfterBreak="0">
+  <w:abstractNum w:abstractNumId="8" w15:restartNumberingAfterBreak="0">
     <w:nsid w:val="51113CAA"/>
     <w:multiLevelType w:val="hybridMultilevel"/>
     <w:tmpl w:val="1B70FAF2"/>
@@ -4014,7 +4193,7 @@
       </w:rPr>
     </w:lvl>
   </w:abstractNum>
-  <w:abstractNum w:abstractNumId="8" w15:restartNumberingAfterBreak="0">
+  <w:abstractNum w:abstractNumId="9" w15:restartNumberingAfterBreak="0">
     <w:nsid w:val="609D4021"/>
     <w:multiLevelType w:val="hybridMultilevel"/>
     <w:tmpl w:val="FCC6DA1E"/>
@@ -4100,7 +4279,7 @@
       </w:pPr>
     </w:lvl>
   </w:abstractNum>
-  <w:abstractNum w:abstractNumId="9" w15:restartNumberingAfterBreak="0">
+  <w:abstractNum w:abstractNumId="10" w15:restartNumberingAfterBreak="0">
     <w:nsid w:val="689C7C81"/>
     <w:multiLevelType w:val="hybridMultilevel"/>
     <w:tmpl w:val="42E6DF9C"/>
@@ -4189,7 +4368,7 @@
       </w:pPr>
     </w:lvl>
   </w:abstractNum>
-  <w:abstractNum w:abstractNumId="10" w15:restartNumberingAfterBreak="0">
+  <w:abstractNum w:abstractNumId="11" w15:restartNumberingAfterBreak="0">
     <w:nsid w:val="72021218"/>
     <w:multiLevelType w:val="hybridMultilevel"/>
     <w:tmpl w:val="9ECA1F6A"/>
@@ -4275,7 +4454,7 @@
       </w:pPr>
     </w:lvl>
   </w:abstractNum>
-  <w:abstractNum w:abstractNumId="11" w15:restartNumberingAfterBreak="0">
+  <w:abstractNum w:abstractNumId="12" w15:restartNumberingAfterBreak="0">
     <w:nsid w:val="738870F0"/>
     <w:multiLevelType w:val="hybridMultilevel"/>
     <w:tmpl w:val="FC0CE76E"/>
@@ -4388,7 +4567,7 @@
       </w:rPr>
     </w:lvl>
   </w:abstractNum>
-  <w:abstractNum w:abstractNumId="12" w15:restartNumberingAfterBreak="0">
+  <w:abstractNum w:abstractNumId="13" w15:restartNumberingAfterBreak="0">
     <w:nsid w:val="75063EEA"/>
     <w:multiLevelType w:val="hybridMultilevel"/>
     <w:tmpl w:val="A1BC4A04"/>
@@ -4501,7 +4680,7 @@
       </w:rPr>
     </w:lvl>
   </w:abstractNum>
-  <w:abstractNum w:abstractNumId="13" w15:restartNumberingAfterBreak="0">
+  <w:abstractNum w:abstractNumId="14" w15:restartNumberingAfterBreak="0">
     <w:nsid w:val="774A16BB"/>
     <w:multiLevelType w:val="hybridMultilevel"/>
     <w:tmpl w:val="6BCCDB8C"/>
@@ -4588,46 +4767,49 @@
     </w:lvl>
   </w:abstractNum>
   <w:num w:numId="1" w16cid:durableId="1316686375">
-    <w:abstractNumId w:val="9"/>
+    <w:abstractNumId w:val="10"/>
   </w:num>
   <w:num w:numId="2" w16cid:durableId="2138450546">
     <w:abstractNumId w:val="2"/>
   </w:num>
   <w:num w:numId="3" w16cid:durableId="1991210968">
-    <w:abstractNumId w:val="8"/>
+    <w:abstractNumId w:val="9"/>
   </w:num>
   <w:num w:numId="4" w16cid:durableId="38089637">
-    <w:abstractNumId w:val="11"/>
+    <w:abstractNumId w:val="12"/>
   </w:num>
   <w:num w:numId="5" w16cid:durableId="954871016">
     <w:abstractNumId w:val="1"/>
   </w:num>
   <w:num w:numId="6" w16cid:durableId="459112264">
-    <w:abstractNumId w:val="3"/>
+    <w:abstractNumId w:val="4"/>
   </w:num>
   <w:num w:numId="7" w16cid:durableId="1848443415">
+    <w:abstractNumId w:val="7"/>
+  </w:num>
+  <w:num w:numId="8" w16cid:durableId="412163215">
+    <w:abstractNumId w:val="5"/>
+  </w:num>
+  <w:num w:numId="9" w16cid:durableId="704257241">
+    <w:abstractNumId w:val="14"/>
+  </w:num>
+  <w:num w:numId="10" w16cid:durableId="1390566805">
+    <w:abstractNumId w:val="11"/>
+  </w:num>
+  <w:num w:numId="11" w16cid:durableId="1188635856">
+    <w:abstractNumId w:val="13"/>
+  </w:num>
+  <w:num w:numId="12" w16cid:durableId="1996496719">
     <w:abstractNumId w:val="6"/>
   </w:num>
-  <w:num w:numId="8" w16cid:durableId="412163215">
-    <w:abstractNumId w:val="4"/>
-  </w:num>
-  <w:num w:numId="9" w16cid:durableId="704257241">
-    <w:abstractNumId w:val="13"/>
-  </w:num>
-  <w:num w:numId="10" w16cid:durableId="1390566805">
-    <w:abstractNumId w:val="10"/>
-  </w:num>
-  <w:num w:numId="11" w16cid:durableId="1188635856">
-    <w:abstractNumId w:val="12"/>
-  </w:num>
-  <w:num w:numId="12" w16cid:durableId="1996496719">
-    <w:abstractNumId w:val="5"/>
-  </w:num>
   <w:num w:numId="13" w16cid:durableId="1478954253">
-    <w:abstractNumId w:val="7"/>
+    <w:abstractNumId w:val="8"/>
   </w:num>
   <w:num w:numId="14" w16cid:durableId="1429040618">
     <w:abstractNumId w:val="0"/>
+  </w:num>
+  <w:num w:numId="15" w16cid:durableId="30958253">
+    <w:abstractNumId w:val="3"/>
   </w:num>
 </w:numbering>
 </file>
@@ -5032,6 +5214,7 @@
   <w:style w:type="paragraph" w:default="1" w:styleId="Normal">
     <w:name w:val="Normal"/>
     <w:qFormat/>
+    <w:rsid w:val="00A70CBD"/>
   </w:style>
   <w:style w:type="paragraph" w:styleId="Titre1">
     <w:name w:val="heading 1"/>

</xml_diff>